<commit_message>
Add package data /JTM
</commit_message>
<xml_diff>
--- a/paper/pysilsub_manuscript.docx
+++ b/paper/pysilsub_manuscript.docx
@@ -207,27 +207,7 @@
           <w:szCs w:val="22"/>
           <w:lang w:val="en-GB"/>
         </w:rPr>
-        <w:t xml:space="preserve"> and </w:t>
-      </w:r>
-      <w:r>
-        <w:rPr>
-          <w:rFonts w:cstheme="minorHAnsi"/>
-          <w:noProof/>
-          <w:sz w:val="22"/>
-          <w:szCs w:val="22"/>
-          <w:lang w:val="en-GB"/>
-        </w:rPr>
-        <w:t xml:space="preserve">Alex </w:t>
-      </w:r>
-      <w:r>
-        <w:rPr>
-          <w:rFonts w:cstheme="minorHAnsi"/>
-          <w:noProof/>
-          <w:sz w:val="22"/>
-          <w:szCs w:val="22"/>
-          <w:lang w:val="en-GB"/>
-        </w:rPr>
-        <w:t>Wade</w:t>
+        <w:t xml:space="preserve"> and Alex Wade</w:t>
       </w:r>
       <w:r>
         <w:rPr>
@@ -258,17 +238,7 @@
           <w:szCs w:val="22"/>
           <w:lang w:val="en-GB"/>
         </w:rPr>
-        <w:t>Manuel</w:t>
-      </w:r>
-      <w:r>
-        <w:rPr>
-          <w:rFonts w:cstheme="minorHAnsi"/>
-          <w:noProof/>
-          <w:sz w:val="22"/>
-          <w:szCs w:val="22"/>
-          <w:lang w:val="en-GB"/>
-        </w:rPr>
-        <w:t xml:space="preserve"> Spitschan</w:t>
+        <w:t>Manuel Spitschan</w:t>
       </w:r>
       <w:r>
         <w:rPr>
@@ -359,14 +329,16 @@
         <w:pStyle w:val="NormalWeb"/>
         <w:jc w:val="center"/>
         <w:rPr>
-          <w:rFonts w:eastAsia="Times New Roman"/>
+          <w:rFonts w:asciiTheme="minorHAnsi" w:eastAsia="Times New Roman" w:hAnsiTheme="minorHAnsi" w:cstheme="minorHAnsi"/>
           <w:kern w:val="0"/>
+          <w:sz w:val="22"/>
+          <w:szCs w:val="22"/>
           <w:lang w:val="en-GB" w:eastAsia="en-GB"/>
         </w:rPr>
       </w:pPr>
       <w:r>
         <w:rPr>
-          <w:rFonts w:cstheme="minorHAnsi"/>
+          <w:rFonts w:asciiTheme="minorHAnsi" w:hAnsiTheme="minorHAnsi" w:cstheme="minorHAnsi"/>
           <w:sz w:val="22"/>
           <w:szCs w:val="22"/>
           <w:vertAlign w:val="superscript"/>
@@ -375,7 +347,7 @@
       </w:r>
       <w:r>
         <w:rPr>
-          <w:rFonts w:cstheme="minorHAnsi"/>
+          <w:rFonts w:asciiTheme="minorHAnsi" w:hAnsiTheme="minorHAnsi" w:cstheme="minorHAnsi"/>
           <w:sz w:val="22"/>
           <w:szCs w:val="22"/>
         </w:rPr>
@@ -383,27 +355,13 @@
       </w:r>
       <w:r>
         <w:rPr>
-          <w:rFonts w:eastAsia="Times New Roman"/>
+          <w:rFonts w:asciiTheme="minorHAnsi" w:eastAsia="Times New Roman" w:hAnsiTheme="minorHAnsi" w:cstheme="minorHAnsi"/>
           <w:kern w:val="0"/>
+          <w:sz w:val="22"/>
+          <w:szCs w:val="22"/>
           <w:lang w:val="en-GB" w:eastAsia="en-GB"/>
         </w:rPr>
-        <w:t>119A Guthrie Hall Box 351525</w:t>
-      </w:r>
-      <w:r>
-        <w:rPr>
-          <w:rFonts w:eastAsia="Times New Roman"/>
-          <w:kern w:val="0"/>
-          <w:lang w:val="en-GB" w:eastAsia="en-GB"/>
-        </w:rPr>
-        <w:t xml:space="preserve">, </w:t>
-      </w:r>
-      <w:r>
-        <w:rPr>
-          <w:rFonts w:eastAsia="Times New Roman"/>
-          <w:kern w:val="0"/>
-          <w:lang w:val="en-GB" w:eastAsia="en-GB"/>
-        </w:rPr>
-        <w:t>Seattle, WA 98195-1525</w:t>
+        <w:t>119A Guthrie Hall Box 351525, Seattle, WA 98195-1525</w:t>
       </w:r>
     </w:p>
     <w:p>
@@ -444,16 +402,7 @@
           <w:szCs w:val="22"/>
           <w:lang w:val="en-GB"/>
         </w:rPr>
-        <w:t>ü</w:t>
-      </w:r>
-      <w:r>
-        <w:rPr>
-          <w:rFonts w:cstheme="minorHAnsi"/>
-          <w:sz w:val="22"/>
-          <w:szCs w:val="22"/>
-          <w:lang w:val="en-GB"/>
-        </w:rPr>
-        <w:t>bingen</w:t>
+        <w:t>übingen</w:t>
       </w:r>
       <w:proofErr w:type="spellEnd"/>
       <w:r>
@@ -653,31 +602,7 @@
           <w:sz w:val="22"/>
           <w:szCs w:val="22"/>
         </w:rPr>
-        <w:t>44 (</w:t>
-      </w:r>
-      <w:r>
-        <w:rPr>
-          <w:rFonts w:cstheme="minorHAnsi"/>
-          <w:sz w:val="22"/>
-          <w:szCs w:val="22"/>
-        </w:rPr>
-        <w:t>0</w:t>
-      </w:r>
-      <w:r>
-        <w:rPr>
-          <w:rFonts w:cstheme="minorHAnsi"/>
-          <w:sz w:val="22"/>
-          <w:szCs w:val="22"/>
-        </w:rPr>
-        <w:t>)</w:t>
-      </w:r>
-      <w:r>
-        <w:rPr>
-          <w:rFonts w:cstheme="minorHAnsi"/>
-          <w:sz w:val="22"/>
-          <w:szCs w:val="22"/>
-        </w:rPr>
-        <w:t xml:space="preserve">1904 323190  </w:t>
+        <w:t xml:space="preserve">44 (0)1904 323190  </w:t>
       </w:r>
     </w:p>
     <w:p>
@@ -766,23 +691,7 @@
           <w:sz w:val="22"/>
           <w:szCs w:val="22"/>
         </w:rPr>
-        <w:t xml:space="preserve">(BBSRC: </w:t>
-      </w:r>
-      <w:r>
-        <w:rPr>
-          <w:rFonts w:cstheme="minorHAnsi"/>
-          <w:sz w:val="22"/>
-          <w:szCs w:val="22"/>
-        </w:rPr>
-        <w:t>BB/V007580/1</w:t>
-      </w:r>
-      <w:r>
-        <w:rPr>
-          <w:rFonts w:cstheme="minorHAnsi"/>
-          <w:sz w:val="22"/>
-          <w:szCs w:val="22"/>
-        </w:rPr>
-        <w:t xml:space="preserve">), the </w:t>
+        <w:t xml:space="preserve">(BBSRC: BB/V007580/1), the </w:t>
       </w:r>
       <w:r>
         <w:rPr>
@@ -822,15 +731,7 @@
           <w:sz w:val="22"/>
           <w:szCs w:val="22"/>
         </w:rPr>
-        <w:t>John Fell OUP Research Fund, University of Oxford (0005460</w:t>
-      </w:r>
-      <w:r>
-        <w:rPr>
-          <w:rFonts w:cstheme="minorHAnsi"/>
-          <w:sz w:val="22"/>
-          <w:szCs w:val="22"/>
-        </w:rPr>
-        <w:t>)</w:t>
+        <w:t>John Fell OUP Research Fund, University of Oxford (0005460)</w:t>
       </w:r>
       <w:r>
         <w:rPr>
@@ -1153,27 +1054,27 @@
           <w:szCs w:val="22"/>
           <w:lang w:val="en-GB"/>
         </w:rPr>
-        <w:t>. Enabling colour vision at mesopic</w:t>
-      </w:r>
-      <w:r>
-        <w:rPr>
-          <w:rFonts w:cstheme="minorHAnsi"/>
-          <w:noProof/>
-          <w:sz w:val="22"/>
-          <w:szCs w:val="22"/>
-          <w:lang w:val="en-GB"/>
-        </w:rPr>
-        <w:t xml:space="preserve"> and </w:t>
-      </w:r>
-      <w:r>
-        <w:rPr>
-          <w:rFonts w:cstheme="minorHAnsi"/>
-          <w:noProof/>
-          <w:sz w:val="22"/>
-          <w:szCs w:val="22"/>
-          <w:lang w:val="en-GB"/>
-        </w:rPr>
-        <w:t>photopic light levels are the short-, medium-, and long-wavelength-light-sensetive cone photoreceptors. Cone cells are packed densley into the fovea and distributed sparsely outside of this area. For scotopic (twilight) vision we have rod photoreceptors. Though not present at the fovea, rods are most numerous of the photoreceptor cells and are otherwise widely distributed in retina. Finally, discovered in human retinae only at the turn of the millenium</w:t>
+        <w:t xml:space="preserve">. Enabling colour vision at mesopic and photopic light levels are the short-, medium-, and long-wavelength-light-sensetive cone photoreceptors. Cone cells are packed densley into the fovea and distributed sparsely </w:t>
+      </w:r>
+      <w:r>
+        <w:rPr>
+          <w:rFonts w:cstheme="minorHAnsi"/>
+          <w:noProof/>
+          <w:sz w:val="22"/>
+          <w:szCs w:val="22"/>
+          <w:lang w:val="en-GB"/>
+        </w:rPr>
+        <w:t>elsewhere in the retina</w:t>
+      </w:r>
+      <w:r>
+        <w:rPr>
+          <w:rFonts w:cstheme="minorHAnsi"/>
+          <w:noProof/>
+          <w:sz w:val="22"/>
+          <w:szCs w:val="22"/>
+          <w:lang w:val="en-GB"/>
+        </w:rPr>
+        <w:t>. For scotopic (twilight) vision we have rod photoreceptors. Though not present at the fovea, rods are most numerous of the photoreceptor cells and are otherwise widely distributed in retina. Finally, discovered in human retinae only at the turn of the millenium</w:t>
       </w:r>
       <w:r>
         <w:rPr>
@@ -1263,7 +1164,7 @@
           <w:szCs w:val="22"/>
           <w:lang w:val="en-GB"/>
         </w:rPr>
-        <w:t>. ipRGCs do not contribute to vision in the same way as rods and cones but they do play important roles in ‘non-visual’ functions, such as circadian photoentraiment and pupil control, via direct projections to the suprachiasmatic nucleus of the hypothalamus and the olivery pretectal nucleus of the midbrain (Gamlin et al., 2007; Ruby et al., 2002).</w:t>
+        <w:t>. ipRGCs do not contribute to vision in the same way as rods and cones but they play important roles in ‘non-visual’ functions, such as circadian photoentraiment and pupil control, via direct projections to the suprachiasmatic nucleus of the hypothalamus and the olivery pretectal nucleus of the midbrain (Gamlin et al., 2007; Ruby et al., 2002).</w:t>
       </w:r>
     </w:p>
     <w:p>
@@ -1271,36 +1172,49 @@
         <w:keepNext/>
         <w:spacing w:line="240" w:lineRule="auto"/>
         <w:ind w:firstLine="0"/>
-      </w:pPr>
-      <w:r>
-        <w:rPr>
-          <w:rFonts w:ascii="Times New Roman" w:eastAsia="Times New Roman" w:hAnsi="Times New Roman" w:cs="Times New Roman"/>
+        <w:rPr>
+          <w:rFonts w:cstheme="minorHAnsi"/>
+          <w:sz w:val="22"/>
+          <w:szCs w:val="22"/>
+        </w:rPr>
+      </w:pPr>
+      <w:r>
+        <w:rPr>
+          <w:rFonts w:eastAsia="Times New Roman" w:cstheme="minorHAnsi"/>
           <w:kern w:val="0"/>
+          <w:sz w:val="22"/>
+          <w:szCs w:val="22"/>
           <w:lang w:val="en-GB" w:eastAsia="en-GB"/>
         </w:rPr>
         <w:fldChar w:fldCharType="begin"/>
       </w:r>
       <w:r>
         <w:rPr>
-          <w:rFonts w:ascii="Times New Roman" w:eastAsia="Times New Roman" w:hAnsi="Times New Roman" w:cs="Times New Roman"/>
+          <w:rFonts w:eastAsia="Times New Roman" w:cstheme="minorHAnsi"/>
           <w:kern w:val="0"/>
+          <w:sz w:val="22"/>
+          <w:szCs w:val="22"/>
           <w:lang w:val="en-GB" w:eastAsia="en-GB"/>
         </w:rPr>
         <w:instrText xml:space="preserve"> INCLUDEPICTURE "https://pysilentsubstitution.github.io/pysilsub/_images/eye_retina.png" \* MERGEFORMATINET </w:instrText>
       </w:r>
       <w:r>
         <w:rPr>
-          <w:rFonts w:ascii="Times New Roman" w:eastAsia="Times New Roman" w:hAnsi="Times New Roman" w:cs="Times New Roman"/>
+          <w:rFonts w:eastAsia="Times New Roman" w:cstheme="minorHAnsi"/>
           <w:kern w:val="0"/>
+          <w:sz w:val="22"/>
+          <w:szCs w:val="22"/>
           <w:lang w:val="en-GB" w:eastAsia="en-GB"/>
         </w:rPr>
         <w:fldChar w:fldCharType="separate"/>
       </w:r>
       <w:r>
         <w:rPr>
-          <w:rFonts w:ascii="Times New Roman" w:eastAsia="Times New Roman" w:hAnsi="Times New Roman" w:cs="Times New Roman"/>
+          <w:rFonts w:eastAsia="Times New Roman" w:cstheme="minorHAnsi"/>
           <w:noProof/>
           <w:kern w:val="0"/>
+          <w:sz w:val="22"/>
+          <w:szCs w:val="22"/>
           <w:lang w:val="en-GB" w:eastAsia="en-GB"/>
         </w:rPr>
         <w:drawing>
@@ -1354,8 +1268,10 @@
       </w:r>
       <w:r>
         <w:rPr>
-          <w:rFonts w:ascii="Times New Roman" w:eastAsia="Times New Roman" w:hAnsi="Times New Roman" w:cs="Times New Roman"/>
+          <w:rFonts w:eastAsia="Times New Roman" w:cstheme="minorHAnsi"/>
           <w:kern w:val="0"/>
+          <w:sz w:val="22"/>
+          <w:szCs w:val="22"/>
           <w:lang w:val="en-GB" w:eastAsia="en-GB"/>
         </w:rPr>
         <w:fldChar w:fldCharType="end"/>
@@ -1365,33 +1281,77 @@
       <w:pPr>
         <w:pStyle w:val="Caption"/>
         <w:rPr>
-          <w:rFonts w:ascii="Times New Roman" w:eastAsia="Times New Roman" w:hAnsi="Times New Roman" w:cs="Times New Roman"/>
+          <w:rFonts w:eastAsia="Times New Roman" w:cstheme="minorHAnsi"/>
           <w:kern w:val="0"/>
+          <w:szCs w:val="22"/>
           <w:lang w:val="en-GB" w:eastAsia="en-GB"/>
         </w:rPr>
       </w:pPr>
       <w:r>
+        <w:rPr>
+          <w:rFonts w:cstheme="minorHAnsi"/>
+          <w:szCs w:val="22"/>
+        </w:rPr>
         <w:t xml:space="preserve">Figure </w:t>
       </w:r>
-      <w:fldSimple w:instr=" SEQ Figure \* ARABIC ">
-        <w:r>
-          <w:rPr>
-            <w:noProof/>
-          </w:rPr>
-          <w:t>1</w:t>
-        </w:r>
-      </w:fldSimple>
-      <w:r>
+      <w:r>
+        <w:rPr>
+          <w:rFonts w:cstheme="minorHAnsi"/>
+          <w:szCs w:val="22"/>
+        </w:rPr>
+        <w:fldChar w:fldCharType="begin"/>
+      </w:r>
+      <w:r>
+        <w:rPr>
+          <w:rFonts w:cstheme="minorHAnsi"/>
+          <w:szCs w:val="22"/>
+        </w:rPr>
+        <w:instrText xml:space="preserve"> SEQ Figure \* ARABIC </w:instrText>
+      </w:r>
+      <w:r>
+        <w:rPr>
+          <w:rFonts w:cstheme="minorHAnsi"/>
+          <w:szCs w:val="22"/>
+        </w:rPr>
+        <w:fldChar w:fldCharType="separate"/>
+      </w:r>
+      <w:r>
+        <w:rPr>
+          <w:rFonts w:cstheme="minorHAnsi"/>
+          <w:noProof/>
+          <w:szCs w:val="22"/>
+        </w:rPr>
+        <w:t>1</w:t>
+      </w:r>
+      <w:r>
+        <w:rPr>
+          <w:rFonts w:cstheme="minorHAnsi"/>
+          <w:noProof/>
+          <w:szCs w:val="22"/>
+        </w:rPr>
+        <w:fldChar w:fldCharType="end"/>
+      </w:r>
+      <w:r>
+        <w:rPr>
+          <w:rFonts w:cstheme="minorHAnsi"/>
+          <w:szCs w:val="22"/>
+        </w:rPr>
         <w:t xml:space="preserve">. </w:t>
       </w:r>
       <w:r>
         <w:rPr>
+          <w:rFonts w:cstheme="minorHAnsi"/>
           <w:i w:val="0"/>
           <w:iCs w:val="0"/>
+          <w:szCs w:val="22"/>
         </w:rPr>
         <w:t>(A) Photoreceptors of the retina and (B) their spectral sensitivities.</w:t>
       </w:r>
       <w:r>
+        <w:rPr>
+          <w:rFonts w:cstheme="minorHAnsi"/>
+          <w:szCs w:val="22"/>
+        </w:rPr>
         <w:t xml:space="preserve"> </w:t>
       </w:r>
     </w:p>
@@ -1444,17 +1404,7 @@
           <w:szCs w:val="22"/>
           <w:lang w:val="en-GB"/>
         </w:rPr>
-        <w:t xml:space="preserve">, the photoreceptors have different spectral sensetivities. The curve for each type of photoreceptor essentially describes the probability of its capturing a photon at a given wavelength. Therefore S-cones are about 10 times more likely than L-cones to capture photons at 450 nm, and the liklihood of L- and M-cones capturing at 550 nm is about the same. Because the spectral sensetivities of the photoreceptors overlap, it should be clear that most lights in the visible spectrum will stimulate all types of photoreceptor, albeit to varying degrees. </w:t>
-      </w:r>
-      <w:r>
-        <w:rPr>
-          <w:rFonts w:cstheme="minorHAnsi"/>
-          <w:noProof/>
-          <w:sz w:val="22"/>
-          <w:szCs w:val="22"/>
-          <w:lang w:val="en-GB"/>
-        </w:rPr>
-        <w:t xml:space="preserve">However, </w:t>
+        <w:t xml:space="preserve">, the photoreceptors have different spectral sensetivities. The curve for each type of photoreceptor essentially describes the probability of its capturing a photon at a given wavelength. Therefore S-cones are about 10 times more likely than L-cones to capture photons at 450 nm, and the liklihood of L- and M-cones capturing at 550 nm is about the same. Because the spectral sensetivities of the photoreceptors overlap, it should be clear that most lights in the visible spectrum will stimulate all types of photoreceptor, albeit to varying degrees. However, </w:t>
       </w:r>
       <w:r>
         <w:rPr>
@@ -1535,7 +1485,57 @@
           <w:szCs w:val="22"/>
           <w:lang w:val="en-GB"/>
         </w:rPr>
-        <w:t>involves using pairs of lights to selectively stimulate one class of retinal photoreceptor whilst maintaining a constant level of activation in</w:t>
+        <w:t xml:space="preserve">involves using pairs of lights to selectively stimulate one class of retinal photoreceptor whilst maintaining a constant level of activation in the others. This is possible owing to Rushton’s </w:t>
+      </w:r>
+      <w:r>
+        <w:rPr>
+          <w:rFonts w:cstheme="minorHAnsi"/>
+          <w:noProof/>
+          <w:sz w:val="22"/>
+          <w:szCs w:val="22"/>
+          <w:lang w:val="en-GB"/>
+        </w:rPr>
+        <w:fldChar w:fldCharType="begin" w:fldLock="1"/>
+      </w:r>
+      <w:r>
+        <w:rPr>
+          <w:rFonts w:cstheme="minorHAnsi"/>
+          <w:noProof/>
+          <w:sz w:val="22"/>
+          <w:szCs w:val="22"/>
+          <w:lang w:val="en-GB"/>
+        </w:rPr>
+        <w:instrText>ADDIN CSL_CITATION {"citationItems":[{"id":"ITEM-1","itemData":{"DOI":"10.1113/jphysiol.1972.sp009719","ISSN":"14697793","PMID":"4336741","author":[{"dropping-particle":"","family":"Rushton","given":"W. A.H.","non-dropping-particle":"","parse-names":false,"suffix":""}],"container-title":"The Journal of Physiology","id":"ITEM-1","issue":"3","issued":{"date-parts":[["1972"]]},"note":"Visual pigments:\nCyanolabe - S-cone pigment sensetive in blue range \nChlorolabe - M-cone pigment sensetive in red-green range\nErythrolabe - L-cone pigment sensetive in red-green range\n\nretinal densitometry - a technique to measure the amount of pigment in photoreceptors - &amp;quot;Light is shone on to the fovea in an ophthalmoscopic apparatus, and the fraction reflected back from thefunds is deflected on to a photocell and measured.&amp;quot;","page":"1-31","title":"Pigments and signals in colour vision","type":"article-journal","volume":"220"},"uris":["http://www.mendeley.com/documents/?uuid=04c6bf64-22e2-4e5e-9d9f-55b20ede0794"]}],"mendeley":{"formattedCitation":"(Rushton, 1972)","manualFormatting":"(1972)","plainTextFormattedCitation":"(Rushton, 1972)","previouslyFormattedCitation":"(Rushton, 1972)"},"properties":{"noteIndex":0},"schema":"https://github.com/citation-style-language/schema/raw/master/csl-citation.json"}</w:instrText>
+      </w:r>
+      <w:r>
+        <w:rPr>
+          <w:rFonts w:cstheme="minorHAnsi"/>
+          <w:noProof/>
+          <w:sz w:val="22"/>
+          <w:szCs w:val="22"/>
+          <w:lang w:val="en-GB"/>
+        </w:rPr>
+        <w:fldChar w:fldCharType="separate"/>
+      </w:r>
+      <w:r>
+        <w:rPr>
+          <w:rFonts w:cstheme="minorHAnsi"/>
+          <w:noProof/>
+          <w:sz w:val="22"/>
+          <w:szCs w:val="22"/>
+          <w:lang w:val="en-GB"/>
+        </w:rPr>
+        <w:t>(1972)</w:t>
+      </w:r>
+      <w:r>
+        <w:rPr>
+          <w:rFonts w:cstheme="minorHAnsi"/>
+          <w:noProof/>
+          <w:sz w:val="22"/>
+          <w:szCs w:val="22"/>
+          <w:lang w:val="en-GB"/>
+        </w:rPr>
+        <w:fldChar w:fldCharType="end"/>
       </w:r>
       <w:r>
         <w:rPr>
@@ -1555,7 +1555,7 @@
           <w:szCs w:val="22"/>
           <w:lang w:val="en-GB"/>
         </w:rPr>
-        <w:t xml:space="preserve">the others. This is possible owing to Rushton’s </w:t>
+        <w:t xml:space="preserve">principle of univariance, which states that the output of a photoreceptor is one-dimensional and depends upon quantum catch, not upon what quanta are caught. In other words, different light spectra will have an identical effect on a photoreceptor providing they lead to the same number of photons being absorbed. The prinicple of univariance and its relevance to silent substitution is covered in greater detail by </w:t>
       </w:r>
       <w:r>
         <w:rPr>
@@ -1575,7 +1575,7 @@
           <w:szCs w:val="22"/>
           <w:lang w:val="en-GB"/>
         </w:rPr>
-        <w:instrText>ADDIN CSL_CITATION {"citationItems":[{"id":"ITEM-1","itemData":{"DOI":"10.1113/jphysiol.1972.sp009719","ISSN":"14697793","PMID":"4336741","author":[{"dropping-particle":"","family":"Rushton","given":"W. A.H.","non-dropping-particle":"","parse-names":false,"suffix":""}],"container-title":"The Journal of Physiology","id":"ITEM-1","issue":"3","issued":{"date-parts":[["1972"]]},"note":"Visual pigments:\nCyanolabe - S-cone pigment sensetive in blue range \nChlorolabe - M-cone pigment sensetive in red-green range\nErythrolabe - L-cone pigment sensetive in red-green range\n\nretinal densitometry - a technique to measure the amount of pigment in photoreceptors - &amp;quot;Light is shone on to the fovea in an ophthalmoscopic apparatus, and the fraction reflected back from thefunds is deflected on to a photocell and measured.&amp;quot;","page":"1-31","title":"Pigments and signals in colour vision","type":"article-journal","volume":"220"},"uris":["http://www.mendeley.com/documents/?uuid=04c6bf64-22e2-4e5e-9d9f-55b20ede0794"]}],"mendeley":{"formattedCitation":"(Rushton, 1972)","manualFormatting":"(1972)","plainTextFormattedCitation":"(Rushton, 1972)","previouslyFormattedCitation":"(Rushton, 1972)"},"properties":{"noteIndex":0},"schema":"https://github.com/citation-style-language/schema/raw/master/csl-citation.json"}</w:instrText>
+        <w:instrText>ADDIN CSL_CITATION {"citationItems":[{"id":"ITEM-1","itemData":{"DOI":"10.1016/0042-6989(82)90104-3","ISSN":"00426989","abstract":"The “silent substitution” method, which has become well-known mostly through the work of Rushton and his collaborators, can be traced back to experiments performed by M. Ishihara under Exner's supervision at the beginning of the century. Rushton provided a theoretical framework for the method with the enunciation of his “principle of univariance”, In this paper we show how the “silent substitution” concept can be further generalized to any arbitrary number of photoreceptor classes by making use of well-established concepts of colorimetry. With this approach, which we have called “spectral compensation”, one also gains a better insight into the possibilities and shortcomings of the technique. To illustrate this, we apply our approach to examine a number of published studies where use has been made of “silent substitution”, with particular emphasis on the work of W.A.H. Rushton.","author":[{"dropping-particle":"","family":"Estévez","given":"Oscar","non-dropping-particle":"","parse-names":false,"suffix":""},{"dropping-particle":"","family":"Spekreijse","given":"H.","non-dropping-particle":"","parse-names":false,"suffix":""}],"container-title":"Vision Research","id":"ITEM-1","issue":"6","issued":{"date-parts":[["1982"]]},"page":"681-691","title":"The “ Silent Substitution ” method in research","type":"article-journal","volume":"22"},"uris":["http://www.mendeley.com/documents/?uuid=d26af381-eecd-46e4-8035-60103a1e4446"]}],"mendeley":{"formattedCitation":"(Estévez &amp; Spekreijse, 1982)","manualFormatting":"Estévez and Spekreijse (1982)","plainTextFormattedCitation":"(Estévez &amp; Spekreijse, 1982)","previouslyFormattedCitation":"(Estévez &amp; Spekreijse, 1982)"},"properties":{"noteIndex":0},"schema":"https://github.com/citation-style-language/schema/raw/master/csl-citation.json"}</w:instrText>
       </w:r>
       <w:r>
         <w:rPr>
@@ -1595,27 +1595,7 @@
           <w:szCs w:val="22"/>
           <w:lang w:val="en-GB"/>
         </w:rPr>
-        <w:t>(</w:t>
-      </w:r>
-      <w:r>
-        <w:rPr>
-          <w:rFonts w:cstheme="minorHAnsi"/>
-          <w:noProof/>
-          <w:sz w:val="22"/>
-          <w:szCs w:val="22"/>
-          <w:lang w:val="en-GB"/>
-        </w:rPr>
-        <w:t>1</w:t>
-      </w:r>
-      <w:r>
-        <w:rPr>
-          <w:rFonts w:cstheme="minorHAnsi"/>
-          <w:noProof/>
-          <w:sz w:val="22"/>
-          <w:szCs w:val="22"/>
-          <w:lang w:val="en-GB"/>
-        </w:rPr>
-        <w:t>972)</w:t>
+        <w:t>Estévez and Spekreijse (1982)</w:t>
       </w:r>
       <w:r>
         <w:rPr>
@@ -1645,7 +1625,17 @@
           <w:szCs w:val="22"/>
           <w:lang w:val="en-GB"/>
         </w:rPr>
-        <w:t xml:space="preserve">principle of univariance, which states that the output of a photoreceptor is one-dimensional and depends upon quantum catch, not upon what quanta are caught. In other words, different light spectra will have an identical effect on a photoreceptor providing they lead to the same number of photons being absorbed. The prinicple of univariance and its relevance to silent substitution is covered in greater detail by </w:t>
+        <w:t xml:space="preserve">along with other details regarding the early history of the method. </w:t>
+      </w:r>
+      <w:r>
+        <w:rPr>
+          <w:rFonts w:cstheme="minorHAnsi"/>
+          <w:noProof/>
+          <w:sz w:val="22"/>
+          <w:szCs w:val="22"/>
+          <w:lang w:val="en-GB"/>
+        </w:rPr>
+        <w:t xml:space="preserve">In vision science, silent substitution has contributed to our understanding of human colour vision mechanisms </w:t>
       </w:r>
       <w:r>
         <w:rPr>
@@ -1665,7 +1655,7 @@
           <w:szCs w:val="22"/>
           <w:lang w:val="en-GB"/>
         </w:rPr>
-        <w:instrText>ADDIN CSL_CITATION {"citationItems":[{"id":"ITEM-1","itemData":{"DOI":"10.1016/0042-6989(82)90104-3","ISSN":"00426989","abstract":"The “silent substitution” method, which has become well-known mostly through the work of Rushton and his collaborators, can be traced back to experiments performed by M. Ishihara under Exner's supervision at the beginning of the century. Rushton provided a theoretical framework for the method with the enunciation of his “principle of univariance”, In this paper we show how the “silent substitution” concept can be further generalized to any arbitrary number of photoreceptor classes by making use of well-established concepts of colorimetry. With this approach, which we have called “spectral compensation”, one also gains a better insight into the possibilities and shortcomings of the technique. To illustrate this, we apply our approach to examine a number of published studies where use has been made of “silent substitution”, with particular emphasis on the work of W.A.H. Rushton.","author":[{"dropping-particle":"","family":"Estévez","given":"Oscar","non-dropping-particle":"","parse-names":false,"suffix":""},{"dropping-particle":"","family":"Spekreijse","given":"H.","non-dropping-particle":"","parse-names":false,"suffix":""}],"container-title":"Vision Research","id":"ITEM-1","issue":"6","issued":{"date-parts":[["1982"]]},"page":"681-691","title":"The “ Silent Substitution ” method in research","type":"article-journal","volume":"22"},"uris":["http://www.mendeley.com/documents/?uuid=d26af381-eecd-46e4-8035-60103a1e4446"]}],"mendeley":{"formattedCitation":"(Estévez &amp; Spekreijse, 1982)","manualFormatting":"Estévez and Spekreijse (1982)","plainTextFormattedCitation":"(Estévez &amp; Spekreijse, 1982)","previouslyFormattedCitation":"(Estévez &amp; Spekreijse, 1982)"},"properties":{"noteIndex":0},"schema":"https://github.com/citation-style-language/schema/raw/master/csl-citation.json"}</w:instrText>
+        <w:instrText>ADDIN CSL_CITATION {"citationItems":[{"id":"ITEM-1","itemData":{"DOI":"10.1073/pnas.1214240110","ISSN":"00278424","PMID":"23256158","abstract":"The presence of a photopigment (melanopsin) within certain retinal ganglion cells was a surprising and significant discovery. This pigment is routinely described as \"nonvisual\" to highlight its signaling role in pupil dilation and circadian rhythms. Here we asked whether light absorbed by melanopsin can be seen by healthy human subjects. To answer this requires delivering intense (above rod saturation), well-controlled lights using four independent primaries. We collected detection thresholds to many four-primary stimuli. Threshold measurements in the fovea are explained by trichromatic theory, with no need to invoke a fourth photopigment. In the periphery, where melanopsin is present, threshold measurements deviate from trichromatic theory; at high photopic levels, sensitivity is explained by absorptions in four, not three, photopigment classes. We consider a series of hypotheses to explain the tetrasensitivity at high photopic levels in the human peripheral field. The most likely hypothesis is that in healthy human subjects melanopsin absorptions influence visibility.","author":[{"dropping-particle":"","family":"Horiguchi","given":"Hiroshi","non-dropping-particle":"","parse-names":false,"suffix":""},{"dropping-particle":"","family":"Winawer","given":"Jonathan","non-dropping-particle":"","parse-names":false,"suffix":""},{"dropping-particle":"","family":"Dougherty","given":"Robert F.","non-dropping-particle":"","parse-names":false,"suffix":""},{"dropping-particle":"","family":"Wandell","given":"Brian A.","non-dropping-particle":"","parse-names":false,"suffix":""}],"container-title":"Proceedings of the National Academy of Sciences of the United States of America","id":"ITEM-1","issue":"3","issued":{"date-parts":[["2013"]]},"note":"What are the threshold ellipses?\n\nIlluminated white board for foveal condition - Stimulus is shone through 1 deg hole. Rods saturated by whiteboard. \n\nLCD fix cross with 20 deg stimulus at 30 deg eccentricity for peripheral condition. \n\nisomerizations?","title":"Human trichromacy revisited","type":"article-journal","volume":"110"},"uris":["http://www.mendeley.com/documents/?uuid=eddc02d6-8b11-4403-af7e-b5279f16f39b"]}],"mendeley":{"formattedCitation":"(Horiguchi et al., 2013)","manualFormatting":"(Horiguchi et al., 2013)","plainTextFormattedCitation":"(Horiguchi et al., 2013)","previouslyFormattedCitation":"(Horiguchi et al., 2013)"},"properties":{"noteIndex":0},"schema":"https://github.com/citation-style-language/schema/raw/master/csl-citation.json"}</w:instrText>
       </w:r>
       <w:r>
         <w:rPr>
@@ -1685,47 +1675,7 @@
           <w:szCs w:val="22"/>
           <w:lang w:val="en-GB"/>
         </w:rPr>
-        <w:t xml:space="preserve">Estévez </w:t>
-      </w:r>
-      <w:r>
-        <w:rPr>
-          <w:rFonts w:cstheme="minorHAnsi"/>
-          <w:noProof/>
-          <w:sz w:val="22"/>
-          <w:szCs w:val="22"/>
-          <w:lang w:val="en-GB"/>
-        </w:rPr>
-        <w:t>and</w:t>
-      </w:r>
-      <w:r>
-        <w:rPr>
-          <w:rFonts w:cstheme="minorHAnsi"/>
-          <w:noProof/>
-          <w:sz w:val="22"/>
-          <w:szCs w:val="22"/>
-          <w:lang w:val="en-GB"/>
-        </w:rPr>
-        <w:t xml:space="preserve"> Spekreijse </w:t>
-      </w:r>
-      <w:r>
-        <w:rPr>
-          <w:rFonts w:cstheme="minorHAnsi"/>
-          <w:noProof/>
-          <w:sz w:val="22"/>
-          <w:szCs w:val="22"/>
-          <w:lang w:val="en-GB"/>
-        </w:rPr>
-        <w:t>(</w:t>
-      </w:r>
-      <w:r>
-        <w:rPr>
-          <w:rFonts w:cstheme="minorHAnsi"/>
-          <w:noProof/>
-          <w:sz w:val="22"/>
-          <w:szCs w:val="22"/>
-          <w:lang w:val="en-GB"/>
-        </w:rPr>
-        <w:t>1982)</w:t>
+        <w:t>(Horiguchi et al., 2013)</w:t>
       </w:r>
       <w:r>
         <w:rPr>
@@ -1745,97 +1695,7 @@
           <w:szCs w:val="22"/>
           <w:lang w:val="en-GB"/>
         </w:rPr>
-        <w:t xml:space="preserve"> </w:t>
-      </w:r>
-      <w:r>
-        <w:rPr>
-          <w:rFonts w:cstheme="minorHAnsi"/>
-          <w:noProof/>
-          <w:sz w:val="22"/>
-          <w:szCs w:val="22"/>
-          <w:lang w:val="en-GB"/>
-        </w:rPr>
-        <w:t xml:space="preserve">along with other details regarding the early history of the method. </w:t>
-      </w:r>
-      <w:r>
-        <w:rPr>
-          <w:rFonts w:cstheme="minorHAnsi"/>
-          <w:noProof/>
-          <w:sz w:val="22"/>
-          <w:szCs w:val="22"/>
-          <w:lang w:val="en-GB"/>
-        </w:rPr>
-        <w:t xml:space="preserve">In vision science, silent substitution has contributed to our understanding of human colour vision mechanisms </w:t>
-      </w:r>
-      <w:r>
-        <w:rPr>
-          <w:rFonts w:cstheme="minorHAnsi"/>
-          <w:noProof/>
-          <w:sz w:val="22"/>
-          <w:szCs w:val="22"/>
-          <w:lang w:val="en-GB"/>
-        </w:rPr>
-        <w:fldChar w:fldCharType="begin" w:fldLock="1"/>
-      </w:r>
-      <w:r>
-        <w:rPr>
-          <w:rFonts w:cstheme="minorHAnsi"/>
-          <w:noProof/>
-          <w:sz w:val="22"/>
-          <w:szCs w:val="22"/>
-          <w:lang w:val="en-GB"/>
-        </w:rPr>
-        <w:instrText>ADDIN CSL_CITATION {"citationItems":[{"id":"ITEM-1","itemData":{"DOI":"10.1073/pnas.1214240110","ISSN":"00278424","PMID":"23256158","abstract":"The presence of a photopigment (melanopsin) within certain retinal ganglion cells was a surprising and significant discovery. This pigment is routinely described as \"nonvisual\" to highlight its signaling role in pupil dilation and circadian rhythms. Here we asked whether light absorbed by melanopsin can be seen by healthy human subjects. To answer this requires delivering intense (above rod saturation), well-controlled lights using four independent primaries. We collected detection thresholds to many four-primary stimuli. Threshold measurements in the fovea are explained by trichromatic theory, with no need to invoke a fourth photopigment. In the periphery, where melanopsin is present, threshold measurements deviate from trichromatic theory; at high photopic levels, sensitivity is explained by absorptions in four, not three, photopigment classes. We consider a series of hypotheses to explain the tetrasensitivity at high photopic levels in the human peripheral field. The most likely hypothesis is that in healthy human subjects melanopsin absorptions influence visibility.","author":[{"dropping-particle":"","family":"Horiguchi","given":"Hiroshi","non-dropping-particle":"","parse-names":false,"suffix":""},{"dropping-particle":"","family":"Winawer","given":"Jonathan","non-dropping-particle":"","parse-names":false,"suffix":""},{"dropping-particle":"","family":"Dougherty","given":"Robert F.","non-dropping-particle":"","parse-names":false,"suffix":""},{"dropping-particle":"","family":"Wandell","given":"Brian A.","non-dropping-particle":"","parse-names":false,"suffix":""}],"container-title":"Proceedings of the National Academy of Sciences of the United States of America","id":"ITEM-1","issue":"3","issued":{"date-parts":[["2013"]]},"note":"What are the threshold ellipses?\n\nIlluminated white board for foveal condition - Stimulus is shone through 1 deg hole. Rods saturated by whiteboard. \n\nLCD fix cross with 20 deg stimulus at 30 deg eccentricity for peripheral condition. \n\nisomerizations?","title":"Human trichromacy revisited","type":"article-journal","volume":"110"},"uris":["http://www.mendeley.com/documents/?uuid=eddc02d6-8b11-4403-af7e-b5279f16f39b"]}],"mendeley":{"formattedCitation":"(Horiguchi et al., 2013)","manualFormatting":"(Horiguchi et al., 2013)","plainTextFormattedCitation":"(Horiguchi et al., 2013)","previouslyFormattedCitation":"(Horiguchi et al., 2013)"},"properties":{"noteIndex":0},"schema":"https://github.com/citation-style-language/schema/raw/master/csl-citation.json"}</w:instrText>
-      </w:r>
-      <w:r>
-        <w:rPr>
-          <w:rFonts w:cstheme="minorHAnsi"/>
-          <w:noProof/>
-          <w:sz w:val="22"/>
-          <w:szCs w:val="22"/>
-          <w:lang w:val="en-GB"/>
-        </w:rPr>
-        <w:fldChar w:fldCharType="separate"/>
-      </w:r>
-      <w:r>
-        <w:rPr>
-          <w:rFonts w:cstheme="minorHAnsi"/>
-          <w:noProof/>
-          <w:sz w:val="22"/>
-          <w:szCs w:val="22"/>
-          <w:lang w:val="en-GB"/>
-        </w:rPr>
-        <w:t>(Horiguchi et al., 2013)</w:t>
-      </w:r>
-      <w:r>
-        <w:rPr>
-          <w:rFonts w:cstheme="minorHAnsi"/>
-          <w:noProof/>
-          <w:sz w:val="22"/>
-          <w:szCs w:val="22"/>
-          <w:lang w:val="en-GB"/>
-        </w:rPr>
-        <w:fldChar w:fldCharType="end"/>
-      </w:r>
-      <w:r>
-        <w:rPr>
-          <w:rFonts w:cstheme="minorHAnsi"/>
-          <w:noProof/>
-          <w:sz w:val="22"/>
-          <w:szCs w:val="22"/>
-          <w:lang w:val="en-GB"/>
-        </w:rPr>
-        <w:t xml:space="preserve"> </w:t>
-      </w:r>
-      <w:r>
-        <w:rPr>
-          <w:rFonts w:cstheme="minorHAnsi"/>
-          <w:noProof/>
-          <w:sz w:val="22"/>
-          <w:szCs w:val="22"/>
-          <w:lang w:val="en-GB"/>
-        </w:rPr>
-        <w:t>and it has enabled researchers to examine how targeted photoreceptor stimulation affects physiological responses such as melatonin suppression</w:t>
+        <w:t xml:space="preserve"> and it has enabled researchers to examine how targeted photoreceptor stimulation affects physiological responses such as melatonin suppression</w:t>
       </w:r>
       <w:r>
         <w:rPr>
@@ -2157,17 +2017,157 @@
           <w:szCs w:val="22"/>
           <w:lang w:val="en-GB"/>
         </w:rPr>
-        <w:t>Among the challenges to silent substitution are retinal inhomogeneities</w:t>
-      </w:r>
-      <w:r>
-        <w:rPr>
-          <w:rFonts w:cstheme="minorHAnsi"/>
-          <w:noProof/>
-          <w:sz w:val="22"/>
-          <w:szCs w:val="22"/>
-          <w:lang w:val="en-GB"/>
-        </w:rPr>
-        <w:t xml:space="preserve"> (e.g., the presence of the macular pigment at the fovea)</w:t>
+        <w:t>Among the challenges to silent substitution are inhomogeneities</w:t>
+      </w:r>
+      <w:r>
+        <w:rPr>
+          <w:rFonts w:cstheme="minorHAnsi"/>
+          <w:noProof/>
+          <w:sz w:val="22"/>
+          <w:szCs w:val="22"/>
+          <w:lang w:val="en-GB"/>
+        </w:rPr>
+        <w:t xml:space="preserve"> of the retina</w:t>
+      </w:r>
+      <w:r>
+        <w:rPr>
+          <w:rFonts w:cstheme="minorHAnsi"/>
+          <w:noProof/>
+          <w:sz w:val="22"/>
+          <w:szCs w:val="22"/>
+          <w:lang w:val="en-GB"/>
+        </w:rPr>
+        <w:t xml:space="preserve"> (</w:t>
+      </w:r>
+      <w:r>
+        <w:rPr>
+          <w:rFonts w:cstheme="minorHAnsi"/>
+          <w:noProof/>
+          <w:sz w:val="22"/>
+          <w:szCs w:val="22"/>
+          <w:lang w:val="en-GB"/>
+        </w:rPr>
+        <w:t xml:space="preserve">most notably </w:t>
+      </w:r>
+      <w:r>
+        <w:rPr>
+          <w:rFonts w:cstheme="minorHAnsi"/>
+          <w:noProof/>
+          <w:sz w:val="22"/>
+          <w:szCs w:val="22"/>
+          <w:lang w:val="en-GB"/>
+        </w:rPr>
+        <w:t>the presence of the macular pigment at the fovea</w:t>
+      </w:r>
+      <w:r>
+        <w:rPr>
+          <w:rFonts w:cstheme="minorHAnsi"/>
+          <w:noProof/>
+          <w:sz w:val="22"/>
+          <w:szCs w:val="22"/>
+          <w:lang w:val="en-GB"/>
+        </w:rPr>
+        <w:t>, whose light absorbing properties effectively shift the spectral sensetivity of underlying photoreceptors</w:t>
+      </w:r>
+      <w:r>
+        <w:rPr>
+          <w:rFonts w:cstheme="minorHAnsi"/>
+          <w:noProof/>
+          <w:sz w:val="22"/>
+          <w:szCs w:val="22"/>
+          <w:lang w:val="en-GB"/>
+        </w:rPr>
+        <w:t>)</w:t>
+      </w:r>
+      <w:r>
+        <w:rPr>
+          <w:rFonts w:cstheme="minorHAnsi"/>
+          <w:noProof/>
+          <w:sz w:val="22"/>
+          <w:szCs w:val="22"/>
+          <w:lang w:val="en-GB"/>
+        </w:rPr>
+        <w:t xml:space="preserve">, individual </w:t>
+      </w:r>
+      <w:r>
+        <w:rPr>
+          <w:rFonts w:cstheme="minorHAnsi"/>
+          <w:noProof/>
+          <w:sz w:val="22"/>
+          <w:szCs w:val="22"/>
+          <w:lang w:val="en-GB"/>
+        </w:rPr>
+        <w:t>variation</w:t>
+      </w:r>
+      <w:r>
+        <w:rPr>
+          <w:rFonts w:cstheme="minorHAnsi"/>
+          <w:noProof/>
+          <w:sz w:val="22"/>
+          <w:szCs w:val="22"/>
+          <w:lang w:val="en-GB"/>
+        </w:rPr>
+        <w:t xml:space="preserve"> in photoreceptor spectral sensetivities, rod intrusion, and uncertainty of the stimulation device (</w:t>
+      </w:r>
+      <w:r>
+        <w:rPr>
+          <w:rFonts w:cstheme="minorHAnsi"/>
+          <w:noProof/>
+          <w:sz w:val="22"/>
+          <w:szCs w:val="22"/>
+          <w:lang w:val="en-GB"/>
+        </w:rPr>
+        <w:fldChar w:fldCharType="begin" w:fldLock="1"/>
+      </w:r>
+      <w:r>
+        <w:rPr>
+          <w:rFonts w:cstheme="minorHAnsi"/>
+          <w:noProof/>
+          <w:sz w:val="22"/>
+          <w:szCs w:val="22"/>
+          <w:lang w:val="en-GB"/>
+        </w:rPr>
+        <w:instrText>ADDIN CSL_CITATION {"citationItems":[{"id":"ITEM-1","itemData":{"DOI":"10.3389/fneur.2018.00941","ISSN":"16642295","abstract":"The human pupillary light response is driven by all classes of photoreceptors in the human eye-the three classes of cones, the rods, and the intrinsically photosensitive retinal ganglion cells (ipRGCs) expressing the photopigment melanopsin. These photoreceptor classes have distinct but overlapping spectral tuning, and even a monochromatic light with a wavelength matched to the peak spectral sensitivity of a given photoreceptor will stimulate all photoreceptors. The method of silent substitution uses pairs of lights (\"metamers\") to selectively stimulate a given class of photoreceptors while keeping the activation of all others constant. In this primer, we describe the method of silent substitution and provide an overview of studies that have used it to examine inputs to the human pupillary light response.","author":[{"dropping-particle":"","family":"Spitschan","given":"Manuel","non-dropping-particle":"","parse-names":false,"suffix":""},{"dropping-particle":"","family":"Woelders","given":"Tom","non-dropping-particle":"","parse-names":false,"suffix":""}],"container-title":"Frontiers in Neurology","id":"ITEM-1","issue":"NOV","issued":{"date-parts":[["2018"]]},"note":"Biological variability arises from inter- observer variability in lens density, macular pigment density, axial density of the pigment (32, 37–39); and the peak spectral sensitivity due to polymorphisms in the opsin genes (40–43).","title":"The method of silent substitution for examining melanopsin contributions to pupil control","type":"article-journal","volume":"9"},"uris":["http://www.mendeley.com/documents/?uuid=0e0936df-f599-4b71-8fe3-085598917b5e"]}],"mendeley":{"formattedCitation":"(Spitschan &amp; Woelders, 2018)","manualFormatting":"Spitschan &amp; Woelders, 2018)","plainTextFormattedCitation":"(Spitschan &amp; Woelders, 2018)","previouslyFormattedCitation":"(Spitschan &amp; Woelders, 2018)"},"properties":{"noteIndex":0},"schema":"https://github.com/citation-style-language/schema/raw/master/csl-citation.json"}</w:instrText>
+      </w:r>
+      <w:r>
+        <w:rPr>
+          <w:rFonts w:cstheme="minorHAnsi"/>
+          <w:noProof/>
+          <w:sz w:val="22"/>
+          <w:szCs w:val="22"/>
+          <w:lang w:val="en-GB"/>
+        </w:rPr>
+        <w:fldChar w:fldCharType="separate"/>
+      </w:r>
+      <w:r>
+        <w:rPr>
+          <w:rFonts w:cstheme="minorHAnsi"/>
+          <w:noProof/>
+          <w:sz w:val="22"/>
+          <w:szCs w:val="22"/>
+          <w:lang w:val="en-GB"/>
+        </w:rPr>
+        <w:t xml:space="preserve">Spitschan </w:t>
+      </w:r>
+      <w:r>
+        <w:rPr>
+          <w:rFonts w:cstheme="minorHAnsi"/>
+          <w:noProof/>
+          <w:sz w:val="22"/>
+          <w:szCs w:val="22"/>
+          <w:lang w:val="en-GB"/>
+        </w:rPr>
+        <w:t>&amp;</w:t>
+      </w:r>
+      <w:r>
+        <w:rPr>
+          <w:rFonts w:cstheme="minorHAnsi"/>
+          <w:noProof/>
+          <w:sz w:val="22"/>
+          <w:szCs w:val="22"/>
+          <w:lang w:val="en-GB"/>
+        </w:rPr>
+        <w:t xml:space="preserve"> Woelders</w:t>
       </w:r>
       <w:r>
         <w:rPr>
@@ -2187,17 +2187,107 @@
           <w:szCs w:val="22"/>
           <w:lang w:val="en-GB"/>
         </w:rPr>
-        <w:t>individual differences in photoreceptor spectral sensetivities, rod intrusion, and uncertainty of the stimulation device</w:t>
-      </w:r>
-      <w:r>
-        <w:rPr>
-          <w:rFonts w:cstheme="minorHAnsi"/>
-          <w:noProof/>
-          <w:sz w:val="22"/>
-          <w:szCs w:val="22"/>
-          <w:lang w:val="en-GB"/>
-        </w:rPr>
-        <w:t xml:space="preserve"> (</w:t>
+        <w:t>2018)</w:t>
+      </w:r>
+      <w:r>
+        <w:rPr>
+          <w:rFonts w:cstheme="minorHAnsi"/>
+          <w:noProof/>
+          <w:sz w:val="22"/>
+          <w:szCs w:val="22"/>
+          <w:lang w:val="en-GB"/>
+        </w:rPr>
+        <w:fldChar w:fldCharType="end"/>
+      </w:r>
+      <w:r>
+        <w:rPr>
+          <w:rFonts w:cstheme="minorHAnsi"/>
+          <w:noProof/>
+          <w:sz w:val="22"/>
+          <w:szCs w:val="22"/>
+          <w:lang w:val="en-GB"/>
+        </w:rPr>
+        <w:t xml:space="preserve">. </w:t>
+      </w:r>
+      <w:r>
+        <w:rPr>
+          <w:rFonts w:cstheme="minorHAnsi"/>
+          <w:noProof/>
+          <w:sz w:val="22"/>
+          <w:szCs w:val="22"/>
+          <w:lang w:val="en-GB"/>
+        </w:rPr>
+        <w:t xml:space="preserve">From a practical </w:t>
+      </w:r>
+      <w:r>
+        <w:rPr>
+          <w:rFonts w:cstheme="minorHAnsi"/>
+          <w:noProof/>
+          <w:sz w:val="22"/>
+          <w:szCs w:val="22"/>
+          <w:lang w:val="en-GB"/>
+        </w:rPr>
+        <w:t>standpoint</w:t>
+      </w:r>
+      <w:r>
+        <w:rPr>
+          <w:rFonts w:cstheme="minorHAnsi"/>
+          <w:noProof/>
+          <w:sz w:val="22"/>
+          <w:szCs w:val="22"/>
+          <w:lang w:val="en-GB"/>
+        </w:rPr>
+        <w:t>, arguably the greatest c</w:t>
+      </w:r>
+      <w:r>
+        <w:rPr>
+          <w:rFonts w:cstheme="minorHAnsi"/>
+          <w:noProof/>
+          <w:sz w:val="22"/>
+          <w:szCs w:val="22"/>
+          <w:lang w:val="en-GB"/>
+        </w:rPr>
+        <w:t xml:space="preserve">hallange </w:t>
+      </w:r>
+      <w:r>
+        <w:rPr>
+          <w:rFonts w:cstheme="minorHAnsi"/>
+          <w:noProof/>
+          <w:sz w:val="22"/>
+          <w:szCs w:val="22"/>
+          <w:lang w:val="en-GB"/>
+        </w:rPr>
+        <w:t xml:space="preserve">of silent substitution </w:t>
+      </w:r>
+      <w:r>
+        <w:rPr>
+          <w:rFonts w:cstheme="minorHAnsi"/>
+          <w:noProof/>
+          <w:sz w:val="22"/>
+          <w:szCs w:val="22"/>
+          <w:lang w:val="en-GB"/>
+        </w:rPr>
+        <w:t>is in finding the settings for a multiprimary stimulation device to produce lights that selectively stimulate the photoreceptor(s) of interest.</w:t>
+      </w:r>
+      <w:r>
+        <w:rPr>
+          <w:rFonts w:cstheme="minorHAnsi"/>
+          <w:noProof/>
+          <w:sz w:val="22"/>
+          <w:szCs w:val="22"/>
+          <w:lang w:val="en-GB"/>
+        </w:rPr>
+        <w:t xml:space="preserve"> </w:t>
+      </w:r>
+      <w:r>
+        <w:rPr>
+          <w:rFonts w:cstheme="minorHAnsi"/>
+          <w:noProof/>
+          <w:sz w:val="22"/>
+          <w:szCs w:val="22"/>
+          <w:lang w:val="en-GB"/>
+        </w:rPr>
+        <w:t xml:space="preserve">The Silent Substitution Toolbox </w:t>
       </w:r>
       <w:r>
         <w:rPr>
@@ -2217,7 +2307,7 @@
           <w:szCs w:val="22"/>
           <w:lang w:val="en-GB"/>
         </w:rPr>
-        <w:instrText>ADDIN CSL_CITATION {"citationItems":[{"id":"ITEM-1","itemData":{"DOI":"10.3389/fneur.2018.00941","ISSN":"16642295","abstract":"The human pupillary light response is driven by all classes of photoreceptors in the human eye-the three classes of cones, the rods, and the intrinsically photosensitive retinal ganglion cells (ipRGCs) expressing the photopigment melanopsin. These photoreceptor classes have distinct but overlapping spectral tuning, and even a monochromatic light with a wavelength matched to the peak spectral sensitivity of a given photoreceptor will stimulate all photoreceptors. The method of silent substitution uses pairs of lights (\"metamers\") to selectively stimulate a given class of photoreceptors while keeping the activation of all others constant. In this primer, we describe the method of silent substitution and provide an overview of studies that have used it to examine inputs to the human pupillary light response.","author":[{"dropping-particle":"","family":"Spitschan","given":"Manuel","non-dropping-particle":"","parse-names":false,"suffix":""},{"dropping-particle":"","family":"Woelders","given":"Tom","non-dropping-particle":"","parse-names":false,"suffix":""}],"container-title":"Frontiers in Neurology","id":"ITEM-1","issue":"NOV","issued":{"date-parts":[["2018"]]},"note":"Biological variability arises from inter- observer variability in lens density, macular pigment density, axial density of the pigment (32, 37–39); and the peak spectral sensitivity due to polymorphisms in the opsin genes (40–43).","title":"The method of silent substitution for examining melanopsin contributions to pupil control","type":"article-journal","volume":"9"},"uris":["http://www.mendeley.com/documents/?uuid=0e0936df-f599-4b71-8fe3-085598917b5e"]}],"mendeley":{"formattedCitation":"(Spitschan &amp; Woelders, 2018)","manualFormatting":"Spitschan &amp; Woelders, 2018)","plainTextFormattedCitation":"(Spitschan &amp; Woelders, 2018)"},"properties":{"noteIndex":0},"schema":"https://github.com/citation-style-language/schema/raw/master/csl-citation.json"}</w:instrText>
+        <w:instrText>ADDIN CSL_CITATION {"citationItems":[{"id":"ITEM-1","itemData":{"DOI":"10.1371/journal.pone.0124328","ISSN":"19326203","abstract":"In 1819, Johann Purkinje described how a moving light source that displaces the shadow of the retinal blood vessels to adjacent cones can produce the entopic percept of a branching tree. Here, we describe a novel method for producing a similar percept. We used a device that mixes 56 narrowband primaries under computer control, in conjunction with the method of silent substitution, to present observers with a spectral modulation that selectively targeted penumbral cones in the shadow of the retinal blood vessels. Such a modulation elicits a clear Purkinje-tree percept. We show that the percept is specific to penumbral L and M cone stimulation and is not produced by selective penumbral S cone stimulation. The Purkinje-tree percept was strongest at 16 Hz and fell off at lower (8 Hz) and higher (32 Hz) temporal frequencies. Selective stimulation of open-field cones that are not in shadow, with penumbral cones silenced, also produced the percept, but it was not seen when penumbral and open-field cones were modulated together. This indicates the need for spatial contrast between penumbral and open-field cones to create the Purkinje-tree percept. Our observation provides a new means for studying the response of retinally stabilized images and demonstrates that penumbral cones can support spatial vision. Further, the result illustrates a way in which silent substitution techniques can fail to be silent. We show that inadvertent penumbral cone stimulation can accompany melanopsin-directed modulations that are designed only to silence open-field cones. This in turn can result in visual responses that might be mistaken as melanopsin-driven.","author":[{"dropping-particle":"","family":"Spitschan","given":"Manuel","non-dropping-particle":"","parse-names":false,"suffix":""},{"dropping-particle":"","family":"Aguirre","given":"Geoffrey K.","non-dropping-particle":"","parse-names":false,"suffix":""},{"dropping-particle":"","family":"Brainard","given":"David H.","non-dropping-particle":"","parse-names":false,"suffix":""}],"container-title":"PLoS ONE","id":"ITEM-1","issue":"4","issued":{"date-parts":[["2015"]]},"page":"1-22","title":"Selective stimulation of penumbral cones reveals perception in the shadow of retinal blood vessels","type":"article-journal","volume":"10"},"uris":["http://www.mendeley.com/documents/?uuid=d8a34cc6-918c-41e2-9d05-ba10caf57d2f"]}],"mendeley":{"formattedCitation":"(Spitschan et al., 2015)","plainTextFormattedCitation":"(Spitschan et al., 2015)","previouslyFormattedCitation":"(Spitschan et al., 2015)"},"properties":{"noteIndex":0},"schema":"https://github.com/citation-style-language/schema/raw/master/csl-citation.json"}</w:instrText>
       </w:r>
       <w:r>
         <w:rPr>
@@ -2237,47 +2327,7 @@
           <w:szCs w:val="22"/>
           <w:lang w:val="en-GB"/>
         </w:rPr>
-        <w:t xml:space="preserve">Spitschan </w:t>
-      </w:r>
-      <w:r>
-        <w:rPr>
-          <w:rFonts w:cstheme="minorHAnsi"/>
-          <w:noProof/>
-          <w:sz w:val="22"/>
-          <w:szCs w:val="22"/>
-          <w:lang w:val="en-GB"/>
-        </w:rPr>
-        <w:t>&amp;</w:t>
-      </w:r>
-      <w:r>
-        <w:rPr>
-          <w:rFonts w:cstheme="minorHAnsi"/>
-          <w:noProof/>
-          <w:sz w:val="22"/>
-          <w:szCs w:val="22"/>
-          <w:lang w:val="en-GB"/>
-        </w:rPr>
-        <w:t xml:space="preserve"> Woelders</w:t>
-      </w:r>
-      <w:r>
-        <w:rPr>
-          <w:rFonts w:cstheme="minorHAnsi"/>
-          <w:noProof/>
-          <w:sz w:val="22"/>
-          <w:szCs w:val="22"/>
-          <w:lang w:val="en-GB"/>
-        </w:rPr>
-        <w:t xml:space="preserve">, </w:t>
-      </w:r>
-      <w:r>
-        <w:rPr>
-          <w:rFonts w:cstheme="minorHAnsi"/>
-          <w:noProof/>
-          <w:sz w:val="22"/>
-          <w:szCs w:val="22"/>
-          <w:lang w:val="en-GB"/>
-        </w:rPr>
-        <w:t>2018)</w:t>
+        <w:t>(Spitschan et al., 2015)</w:t>
       </w:r>
       <w:r>
         <w:rPr>
@@ -2297,36 +2347,6 @@
           <w:szCs w:val="22"/>
           <w:lang w:val="en-GB"/>
         </w:rPr>
-        <w:t xml:space="preserve">. </w:t>
-      </w:r>
-      <w:r>
-        <w:rPr>
-          <w:rFonts w:cstheme="minorHAnsi"/>
-          <w:noProof/>
-          <w:sz w:val="22"/>
-          <w:szCs w:val="22"/>
-          <w:lang w:val="en-GB"/>
-        </w:rPr>
-        <w:t>From a practical perspective, arguably the greatest c</w:t>
-      </w:r>
-      <w:r>
-        <w:rPr>
-          <w:rFonts w:cstheme="minorHAnsi"/>
-          <w:noProof/>
-          <w:sz w:val="22"/>
-          <w:szCs w:val="22"/>
-          <w:lang w:val="en-GB"/>
-        </w:rPr>
-        <w:t>hallange is in finding the settings for a multiprimary stimulation device to produce lights that selectively stimulate the photoreceptor(s) of interest.</w:t>
-      </w:r>
-      <w:r>
-        <w:rPr>
-          <w:rFonts w:cstheme="minorHAnsi"/>
-          <w:noProof/>
-          <w:sz w:val="22"/>
-          <w:szCs w:val="22"/>
-          <w:lang w:val="en-GB"/>
-        </w:rPr>
         <w:t xml:space="preserve"> </w:t>
       </w:r>
       <w:r>
@@ -2337,76 +2357,6 @@
           <w:szCs w:val="22"/>
           <w:lang w:val="en-GB"/>
         </w:rPr>
-        <w:t xml:space="preserve">The Silent Substitution Toolbox </w:t>
-      </w:r>
-      <w:r>
-        <w:rPr>
-          <w:rFonts w:cstheme="minorHAnsi"/>
-          <w:noProof/>
-          <w:sz w:val="22"/>
-          <w:szCs w:val="22"/>
-          <w:lang w:val="en-GB"/>
-        </w:rPr>
-        <w:fldChar w:fldCharType="begin" w:fldLock="1"/>
-      </w:r>
-      <w:r>
-        <w:rPr>
-          <w:rFonts w:cstheme="minorHAnsi"/>
-          <w:noProof/>
-          <w:sz w:val="22"/>
-          <w:szCs w:val="22"/>
-          <w:lang w:val="en-GB"/>
-        </w:rPr>
-        <w:instrText>ADDIN CSL_CITATION {"citationItems":[{"id":"ITEM-1","itemData":{"DOI":"10.1371/journal.pone.0124328","ISSN":"19326203","abstract":"In 1819, Johann Purkinje described how a moving light source that displaces the shadow of the retinal blood vessels to adjacent cones can produce the entopic percept of a branching tree. Here, we describe a novel method for producing a similar percept. We used a device that mixes 56 narrowband primaries under computer control, in conjunction with the method of silent substitution, to present observers with a spectral modulation that selectively targeted penumbral cones in the shadow of the retinal blood vessels. Such a modulation elicits a clear Purkinje-tree percept. We show that the percept is specific to penumbral L and M cone stimulation and is not produced by selective penumbral S cone stimulation. The Purkinje-tree percept was strongest at 16 Hz and fell off at lower (8 Hz) and higher (32 Hz) temporal frequencies. Selective stimulation of open-field cones that are not in shadow, with penumbral cones silenced, also produced the percept, but it was not seen when penumbral and open-field cones were modulated together. This indicates the need for spatial contrast between penumbral and open-field cones to create the Purkinje-tree percept. Our observation provides a new means for studying the response of retinally stabilized images and demonstrates that penumbral cones can support spatial vision. Further, the result illustrates a way in which silent substitution techniques can fail to be silent. We show that inadvertent penumbral cone stimulation can accompany melanopsin-directed modulations that are designed only to silence open-field cones. This in turn can result in visual responses that might be mistaken as melanopsin-driven.","author":[{"dropping-particle":"","family":"Spitschan","given":"Manuel","non-dropping-particle":"","parse-names":false,"suffix":""},{"dropping-particle":"","family":"Aguirre","given":"Geoffrey K.","non-dropping-particle":"","parse-names":false,"suffix":""},{"dropping-particle":"","family":"Brainard","given":"David H.","non-dropping-particle":"","parse-names":false,"suffix":""}],"container-title":"PLoS ONE","id":"ITEM-1","issue":"4","issued":{"date-parts":[["2015"]]},"page":"1-22","title":"Selective stimulation of penumbral cones reveals perception in the shadow of retinal blood vessels","type":"article-journal","volume":"10"},"uris":["http://www.mendeley.com/documents/?uuid=d8a34cc6-918c-41e2-9d05-ba10caf57d2f"]}],"mendeley":{"formattedCitation":"(Spitschan et al., 2015)","plainTextFormattedCitation":"(Spitschan et al., 2015)","previouslyFormattedCitation":"(Spitschan et al., 2015)"},"properties":{"noteIndex":0},"schema":"https://github.com/citation-style-language/schema/raw/master/csl-citation.json"}</w:instrText>
-      </w:r>
-      <w:r>
-        <w:rPr>
-          <w:rFonts w:cstheme="minorHAnsi"/>
-          <w:noProof/>
-          <w:sz w:val="22"/>
-          <w:szCs w:val="22"/>
-          <w:lang w:val="en-GB"/>
-        </w:rPr>
-        <w:fldChar w:fldCharType="separate"/>
-      </w:r>
-      <w:r>
-        <w:rPr>
-          <w:rFonts w:cstheme="minorHAnsi"/>
-          <w:noProof/>
-          <w:sz w:val="22"/>
-          <w:szCs w:val="22"/>
-          <w:lang w:val="en-GB"/>
-        </w:rPr>
-        <w:t>(Spitschan et al., 2015)</w:t>
-      </w:r>
-      <w:r>
-        <w:rPr>
-          <w:rFonts w:cstheme="minorHAnsi"/>
-          <w:noProof/>
-          <w:sz w:val="22"/>
-          <w:szCs w:val="22"/>
-          <w:lang w:val="en-GB"/>
-        </w:rPr>
-        <w:fldChar w:fldCharType="end"/>
-      </w:r>
-      <w:r>
-        <w:rPr>
-          <w:rFonts w:cstheme="minorHAnsi"/>
-          <w:noProof/>
-          <w:sz w:val="22"/>
-          <w:szCs w:val="22"/>
-          <w:lang w:val="en-GB"/>
-        </w:rPr>
-        <w:t xml:space="preserve"> for MATLAB </w:t>
-      </w:r>
-      <w:r>
-        <w:rPr>
-          <w:rFonts w:cstheme="minorHAnsi"/>
-          <w:noProof/>
-          <w:sz w:val="22"/>
-          <w:szCs w:val="22"/>
-          <w:lang w:val="en-GB"/>
-        </w:rPr>
         <w:t xml:space="preserve">can </w:t>
       </w:r>
       <w:r>
@@ -2417,7 +2367,18 @@
           <w:szCs w:val="22"/>
           <w:lang w:val="en-GB"/>
         </w:rPr>
-        <w:t xml:space="preserve">help with this, but </w:t>
+        <w:t xml:space="preserve">help with </w:t>
+      </w:r>
+      <w:r>
+        <w:rPr>
+          <w:rFonts w:cstheme="minorHAnsi"/>
+          <w:noProof/>
+          <w:sz w:val="22"/>
+          <w:szCs w:val="22"/>
+          <w:lang w:val="en-GB"/>
+        </w:rPr>
+        <w:lastRenderedPageBreak/>
+        <w:t xml:space="preserve">this, but </w:t>
       </w:r>
       <w:r>
         <w:rPr>
@@ -2549,101 +2510,1008 @@
           <w:szCs w:val="22"/>
           <w:lang w:val="en-GB"/>
         </w:rPr>
-        <w:t xml:space="preserve">, an alternative </w:t>
-      </w:r>
-      <w:r>
-        <w:rPr>
-          <w:rFonts w:cstheme="minorHAnsi"/>
-          <w:noProof/>
-          <w:sz w:val="22"/>
-          <w:szCs w:val="22"/>
-          <w:lang w:val="en-GB"/>
+        <w:t>, an alternative silent substitution software written in Python</w:t>
+      </w:r>
+      <w:r>
+        <w:rPr>
+          <w:rFonts w:cstheme="minorHAnsi"/>
+          <w:noProof/>
+          <w:sz w:val="22"/>
+          <w:szCs w:val="22"/>
+          <w:lang w:val="en-GB"/>
+        </w:rPr>
+        <w:t xml:space="preserve"> which features </w:t>
+      </w:r>
+      <w:r>
+        <w:rPr>
+          <w:rFonts w:cstheme="minorHAnsi"/>
+          <w:noProof/>
+          <w:sz w:val="22"/>
+          <w:szCs w:val="22"/>
+          <w:lang w:val="en-GB"/>
+        </w:rPr>
+        <w:t>generic</w:t>
+      </w:r>
+      <w:r>
+        <w:rPr>
+          <w:rFonts w:cstheme="minorHAnsi"/>
+          <w:noProof/>
+          <w:sz w:val="22"/>
+          <w:szCs w:val="22"/>
+          <w:lang w:val="en-GB"/>
+        </w:rPr>
+        <w:t xml:space="preserve"> object-oriented</w:t>
+      </w:r>
+      <w:r>
+        <w:rPr>
+          <w:rFonts w:cstheme="minorHAnsi"/>
+          <w:noProof/>
+          <w:sz w:val="22"/>
+          <w:szCs w:val="22"/>
+          <w:lang w:val="en-GB"/>
+        </w:rPr>
+        <w:t xml:space="preserve"> support for multiprimary stimulation devices, predicitive model</w:t>
+      </w:r>
+      <w:r>
+        <w:rPr>
+          <w:rFonts w:cstheme="minorHAnsi"/>
+          <w:noProof/>
+          <w:sz w:val="22"/>
+          <w:szCs w:val="22"/>
+          <w:lang w:val="en-GB"/>
+        </w:rPr>
+        <w:t>ling,</w:t>
+      </w:r>
+      <w:r>
+        <w:rPr>
+          <w:rFonts w:cstheme="minorHAnsi"/>
+          <w:noProof/>
+          <w:sz w:val="22"/>
+          <w:szCs w:val="22"/>
+          <w:lang w:val="en-GB"/>
+        </w:rPr>
+        <w:t xml:space="preserve"> </w:t>
+      </w:r>
+      <w:r>
+        <w:rPr>
+          <w:rFonts w:cstheme="minorHAnsi"/>
+          <w:noProof/>
+          <w:sz w:val="22"/>
+          <w:szCs w:val="22"/>
+          <w:lang w:val="en-GB"/>
+        </w:rPr>
+        <w:t xml:space="preserve">visual conveniences, </w:t>
+      </w:r>
+      <w:r>
+        <w:rPr>
+          <w:rFonts w:cstheme="minorHAnsi"/>
+          <w:noProof/>
+          <w:sz w:val="22"/>
+          <w:szCs w:val="22"/>
+          <w:lang w:val="en-GB"/>
+        </w:rPr>
+        <w:t xml:space="preserve">and </w:t>
+      </w:r>
+      <w:r>
+        <w:rPr>
+          <w:rFonts w:cstheme="minorHAnsi"/>
+          <w:noProof/>
+          <w:sz w:val="22"/>
+          <w:szCs w:val="22"/>
+          <w:lang w:val="en-GB"/>
+        </w:rPr>
+        <w:t>solutions to stimulus design</w:t>
+      </w:r>
+      <w:r>
+        <w:rPr>
+          <w:rFonts w:cstheme="minorHAnsi"/>
+          <w:noProof/>
+          <w:sz w:val="22"/>
+          <w:szCs w:val="22"/>
+          <w:lang w:val="en-GB"/>
+        </w:rPr>
+        <w:t xml:space="preserve"> based on linear algebra and numerical optimisation. In this manuscript we describe the toolbox and demonstrate use cases with three different multiprimary stimulation systems.</w:t>
+      </w:r>
+    </w:p>
+    <w:p>
+      <w:pPr>
+        <w:ind w:firstLine="0"/>
+        <w:jc w:val="center"/>
+        <w:rPr>
+          <w:rFonts w:cstheme="minorHAnsi"/>
+          <w:b/>
+          <w:bCs/>
+          <w:noProof/>
+          <w:sz w:val="22"/>
+          <w:szCs w:val="22"/>
+          <w:lang w:val="en-GB"/>
+        </w:rPr>
+      </w:pPr>
+      <w:r>
+        <w:rPr>
+          <w:rFonts w:cstheme="minorHAnsi"/>
+          <w:b/>
+          <w:bCs/>
+          <w:noProof/>
+          <w:sz w:val="22"/>
+          <w:szCs w:val="22"/>
+          <w:lang w:val="en-GB"/>
+        </w:rPr>
+        <w:t>Method</w:t>
+      </w:r>
+    </w:p>
+    <w:p>
+      <w:pPr>
+        <w:ind w:firstLine="0"/>
+        <w:rPr>
+          <w:rFonts w:cstheme="minorHAnsi"/>
+          <w:b/>
+          <w:bCs/>
+          <w:noProof/>
+          <w:sz w:val="22"/>
+          <w:szCs w:val="22"/>
+          <w:lang w:val="en-GB"/>
+        </w:rPr>
+      </w:pPr>
+      <w:r>
+        <w:rPr>
+          <w:rFonts w:cstheme="minorHAnsi"/>
+          <w:b/>
+          <w:bCs/>
+          <w:noProof/>
+          <w:sz w:val="22"/>
+          <w:szCs w:val="22"/>
+          <w:lang w:val="en-GB"/>
+        </w:rPr>
+        <w:t>Data sets</w:t>
+      </w:r>
+    </w:p>
+    <w:p>
+      <w:pPr>
+        <w:ind w:firstLine="0"/>
+        <w:rPr>
+          <w:rFonts w:cstheme="minorHAnsi"/>
+          <w:b/>
+          <w:bCs/>
+          <w:noProof/>
+          <w:sz w:val="22"/>
+          <w:szCs w:val="22"/>
+          <w:lang w:val="en-GB"/>
+        </w:rPr>
+      </w:pPr>
+      <w:r>
+        <w:rPr>
+          <w:rFonts w:cstheme="minorHAnsi"/>
+          <w:b/>
+          <w:bCs/>
+          <w:noProof/>
+          <w:sz w:val="22"/>
+          <w:szCs w:val="22"/>
+          <w:lang w:val="en-GB"/>
+        </w:rPr>
+        <w:t>Stimulation devices</w:t>
+      </w:r>
+    </w:p>
+    <w:p>
+      <w:pPr>
+        <w:rPr>
+          <w:rFonts w:cstheme="minorHAnsi"/>
+          <w:sz w:val="22"/>
+          <w:szCs w:val="22"/>
+        </w:rPr>
+      </w:pPr>
+      <w:r>
+        <w:rPr>
+          <w:rFonts w:cstheme="minorHAnsi"/>
+          <w:sz w:val="22"/>
+          <w:szCs w:val="22"/>
+        </w:rPr>
+        <w:t xml:space="preserve">To stimulate one class of retinal photoreceptor without changing the activation in others—which is to perform the method of silent substitution—requires a </w:t>
+      </w:r>
+      <w:proofErr w:type="spellStart"/>
+      <w:r>
+        <w:rPr>
+          <w:rFonts w:cstheme="minorHAnsi"/>
+          <w:sz w:val="22"/>
+          <w:szCs w:val="22"/>
+        </w:rPr>
+        <w:t>multiprimary</w:t>
+      </w:r>
+      <w:proofErr w:type="spellEnd"/>
+      <w:r>
+        <w:rPr>
+          <w:rFonts w:cstheme="minorHAnsi"/>
+          <w:sz w:val="22"/>
+          <w:szCs w:val="22"/>
+        </w:rPr>
+        <w:t xml:space="preserve"> stimulation device with at least as many primaries as there are photoreceptors in the retina. This generally means that </w:t>
+      </w:r>
+      <w:r>
+        <w:rPr>
+          <w:rStyle w:val="doc"/>
+          <w:rFonts w:cstheme="minorHAnsi"/>
+          <w:color w:val="000000" w:themeColor="text1"/>
+          <w:sz w:val="22"/>
+          <w:szCs w:val="22"/>
+        </w:rPr>
+        <w:t>5 primaries are needed</w:t>
+      </w:r>
+      <w:r>
+        <w:rPr>
+          <w:rFonts w:cstheme="minorHAnsi"/>
+          <w:sz w:val="22"/>
+          <w:szCs w:val="22"/>
+        </w:rPr>
+        <w:t xml:space="preserve">, although 4 primaries may suffice when working in the photopic range as </w:t>
+      </w:r>
+      <w:r>
+        <w:rPr>
+          <w:rFonts w:cstheme="minorHAnsi"/>
+          <w:sz w:val="22"/>
+          <w:szCs w:val="22"/>
+        </w:rPr>
+        <w:t xml:space="preserve">rods </w:t>
+      </w:r>
+      <w:r>
+        <w:rPr>
+          <w:rFonts w:cstheme="minorHAnsi"/>
+          <w:sz w:val="22"/>
+          <w:szCs w:val="22"/>
+        </w:rPr>
+        <w:t xml:space="preserve">become saturated and incapable of </w:t>
+      </w:r>
+      <w:r>
+        <w:rPr>
+          <w:rFonts w:cstheme="minorHAnsi"/>
+          <w:sz w:val="22"/>
+          <w:szCs w:val="22"/>
+        </w:rPr>
+        <w:t>signaling</w:t>
+      </w:r>
+      <w:r>
+        <w:rPr>
+          <w:rFonts w:cstheme="minorHAnsi"/>
+          <w:sz w:val="22"/>
+          <w:szCs w:val="22"/>
+        </w:rPr>
+        <w:t xml:space="preserve"> above 300 cd/m </w:t>
+      </w:r>
+      <w:r>
+        <w:rPr>
+          <w:rFonts w:cstheme="minorHAnsi"/>
+          <w:sz w:val="22"/>
+          <w:szCs w:val="22"/>
+        </w:rPr>
+        <w:fldChar w:fldCharType="begin" w:fldLock="1"/>
+      </w:r>
+      <w:r>
+        <w:rPr>
+          <w:rFonts w:cstheme="minorHAnsi"/>
+          <w:sz w:val="22"/>
+          <w:szCs w:val="22"/>
+        </w:rPr>
+        <w:instrText>ADDIN CSL_CITATION {"citationItems":[{"id":"ITEM-1","itemData":{"DOI":"10.1080/713818657","ISSN":"00303909","abstract":"By means of the two-colour threshold method the threshold response of the rod or dark-adapting visual mechanism can be followed to relatively high field intensities. From the results obtained here by this method it is concluded that at a field intensity of about 100 scotopic trolands the sensitivity of the rod mechanism to stimulus differences begins to fall off rapidly and that at about 2000 to 5000 scotopic trolands (corresponding approximately to daylight luminances of 120 to 300 cd/m2) the rod mechanism becomes saturated and is no longer capable of responding to an increase of stimulus. © 1954, Taylor &amp; Francis Group, LLC. All rights reserved.","author":[{"dropping-particle":"","family":"Aguilar","given":"M.","non-dropping-particle":"","parse-names":false,"suffix":""},{"dropping-particle":"","family":"Stiles","given":"W. S.","non-dropping-particle":"","parse-names":false,"suffix":""}],"container-title":"Optica Acta: International Journal of Optics","id":"ITEM-1","issue":"1","issued":{"date-parts":[["1954"]]},"page":"59-65","title":"Saturation of the rod mechanism of the retina at high levels of stimulation","type":"article-journal","volume":"1"},"uris":["http://www.mendeley.com/documents/?uuid=f3a61071-e2b7-413a-8a63-b6429ab34bdc"]},{"id":"ITEM-2","itemData":{"author":[{"dropping-particle":"","family":"Adelson","given":"E.H.","non-dropping-particle":"","parse-names":false,"suffix":""}],"container-title":"Vision research","id":"ITEM-2","issued":{"date-parts":[["1982"]]},"page":"1299-1312","title":"Saturation and Adaptation","type":"article-journal","volume":"22"},"uris":["http://www.mendeley.com/documents/?uuid=f1d0400c-ebbc-4fa7-9254-d4a4750a2f7e"]},{"id":"ITEM-3","itemData":{"ISSN":"01460404","PMID":"11867613","abstract":"PURPOSE. The slope of the rod threshold versus the illuminance (TVI) function changes with the wavelength of the background light. This study was conducted to determine whether the changes in slope are due to the stimulation of specific cone classes. METHODS. An eight-channel optical system was used to generate lights that differed in cone and rod photoreceptor illuminance. Rod flicker TVI functions were measured in normal trichromatic observers at mesopic light levels. The independent variables were (1) the relative contribution of the short (S)- and long (L)- wavelength cones to the background light (i.e., the background lights varied along S-only and L-only lines), and (2) the temporal frequency of the flickering lights (4, 7.5, and 15 Hz). RESULTS. The 4-Hz rod flicker TVI function had a slope of 0.87 when measured near W (MacLeod-Boynton chromaticity of 0.66, 1.0). At 4 and 7.5 Hz, an increase in the relative L-cone illuminance steepened the slope of the rod-only TVI curve, but an increase in the relative S-cone illuminance had no effect. The slope of the 7.5-Hz TVI function decreased at higher illuminance levels. At 15 Hz, the thresholds could be measured over only a limited range. CONCLUSIONS. The L-cone system contributes to the desensitization of the rod system at mesopic light levels, whereas, in the range of lights used in these experiments, the S-cone system apparently does not. The possibility that S-cone stimulation desensitizes the response to rod signals at higher levels of S-cone illumination cannot be eliminated.","author":[{"dropping-particle":"","family":"Shapiro","given":"Arthur G.","non-dropping-particle":"","parse-names":false,"suffix":""}],"container-title":"Investigative Ophthalmology and Visual Science","id":"ITEM-3","issue":"3","issued":{"date-parts":[["2002"]]},"page":"898-905","title":"Cone-specific mediation of rod sensitivity in trichromatic observers","type":"article-journal","volume":"43"},"uris":["http://www.mendeley.com/documents/?uuid=5461bbb8-cbb5-4fbe-b726-1b8518181a2e"]},{"id":"ITEM-4","itemData":{"DOI":"10.1007/s10633-008-9159-0","ISSN":"00124486","PMID":"19101744","abstract":"The purpose of the present study was to investigate whether L- and M-cone driven responses can be influenced by concomitant modulation in the rods or the S-cones. In addition, it was studied whether a change in the state of adaptation in L- or M-cones can have a different influence on ERG data when simultaneously the mean number of photoisomerizations in either rods or S-cones is altered. It was found that rods and/or S-cones cannot be neglected when measuring L- or M-cone driven ERGs. © Springer-Verlag 2008.","author":[{"dropping-particle":"","family":"Kremers","given":"Jan","non-dropping-particle":"","parse-names":false,"suffix":""},{"dropping-particle":"","family":"Czop","given":"Dariusz","non-dropping-particle":"","parse-names":false,"suffix":""},{"dropping-particle":"","family":"Link","given":"Barbara","non-dropping-particle":"","parse-names":false,"suffix":""}],"container-title":"Documenta Ophthalmologica","id":"ITEM-4","issue":"3","issued":{"date-parts":[["2009"]]},"page":"205-216","title":"Rod and S-cone driven ERG signals at high retinal illuminances","type":"article-journal","volume":"118"},"uris":["http://www.mendeley.com/documents/?uuid=6cba21c0-8a6e-4272-975b-d1a32048b1df"]}],"mendeley":{"formattedCitation":"(Adelson, 1982; Aguilar &amp; Stiles, 1954; Kremers et al., 2009; Shapiro, 2002)","manualFormatting":"(Adelson, 1982; Aguilar &amp; Stiles, 1954; but see Kremers et al., 2009; Shapiro, 2002)","plainTextFormattedCitation":"(Adelson, 1982; Aguilar &amp; Stiles, 1954; Kremers et al., 2009; Shapiro, 2002)","previouslyFormattedCitation":"(Adelson, 1982; Aguilar &amp; Stiles, 1954; Kremers et al., 2009; Shapiro, 2002)"},"properties":{"noteIndex":0},"schema":"https://github.com/citation-style-language/schema/raw/master/csl-citation.json"}</w:instrText>
+      </w:r>
+      <w:r>
+        <w:rPr>
+          <w:rFonts w:cstheme="minorHAnsi"/>
+          <w:sz w:val="22"/>
+          <w:szCs w:val="22"/>
+        </w:rPr>
+        <w:fldChar w:fldCharType="separate"/>
+      </w:r>
+      <w:r>
+        <w:rPr>
+          <w:rFonts w:cstheme="minorHAnsi"/>
+          <w:noProof/>
+          <w:sz w:val="22"/>
+          <w:szCs w:val="22"/>
+        </w:rPr>
+        <w:t>(Adelson, 1982; Aguilar &amp; Stiles, 1954; but see Kremers et al., 2009; Shapiro, 2002)</w:t>
+      </w:r>
+      <w:r>
+        <w:rPr>
+          <w:rFonts w:cstheme="minorHAnsi"/>
+          <w:sz w:val="22"/>
+          <w:szCs w:val="22"/>
+        </w:rPr>
+        <w:fldChar w:fldCharType="end"/>
+      </w:r>
+      <w:r>
+        <w:rPr>
+          <w:rFonts w:cstheme="minorHAnsi"/>
+          <w:sz w:val="22"/>
+          <w:szCs w:val="22"/>
+        </w:rPr>
+        <w:t>.</w:t>
+      </w:r>
+      <w:r>
+        <w:rPr>
+          <w:rFonts w:cstheme="minorHAnsi"/>
+          <w:sz w:val="22"/>
+          <w:szCs w:val="22"/>
+        </w:rPr>
+        <w:t xml:space="preserve"> The primaries should be </w:t>
+      </w:r>
+      <w:r>
+        <w:rPr>
+          <w:rFonts w:cstheme="minorHAnsi"/>
+          <w:sz w:val="22"/>
+          <w:szCs w:val="22"/>
+        </w:rPr>
+        <w:t>independently</w:t>
+      </w:r>
+      <w:r>
+        <w:rPr>
+          <w:rFonts w:cstheme="minorHAnsi"/>
+          <w:sz w:val="22"/>
+          <w:szCs w:val="22"/>
+        </w:rPr>
+        <w:t xml:space="preserve"> addressable, additive, and ideally stable over time with a linear </w:t>
+      </w:r>
+      <w:r>
+        <w:rPr>
+          <w:rFonts w:cstheme="minorHAnsi"/>
+          <w:sz w:val="22"/>
+          <w:szCs w:val="22"/>
+        </w:rPr>
+        <w:t>input-output function</w:t>
+      </w:r>
+      <w:r>
+        <w:rPr>
+          <w:rFonts w:cstheme="minorHAnsi"/>
+          <w:sz w:val="22"/>
+          <w:szCs w:val="22"/>
+        </w:rPr>
+        <w:t xml:space="preserve">. Peak wavelength and bandwidth </w:t>
+      </w:r>
+      <w:r>
+        <w:rPr>
+          <w:rFonts w:cstheme="minorHAnsi"/>
+          <w:sz w:val="22"/>
+          <w:szCs w:val="22"/>
+        </w:rPr>
+        <w:t xml:space="preserve">of the primaries </w:t>
+      </w:r>
+      <w:r>
+        <w:rPr>
+          <w:rFonts w:cstheme="minorHAnsi"/>
+          <w:sz w:val="22"/>
+          <w:szCs w:val="22"/>
+        </w:rPr>
+        <w:t>are key considerations that will ultimately define the gamut and available contrast</w:t>
+      </w:r>
+      <w:r>
+        <w:rPr>
+          <w:rFonts w:cstheme="minorHAnsi"/>
+          <w:sz w:val="22"/>
+          <w:szCs w:val="22"/>
+        </w:rPr>
+        <w:t xml:space="preserve"> </w:t>
+      </w:r>
+      <w:r>
+        <w:rPr>
+          <w:rFonts w:cstheme="minorHAnsi"/>
+          <w:sz w:val="22"/>
+          <w:szCs w:val="22"/>
+        </w:rPr>
+        <w:fldChar w:fldCharType="begin" w:fldLock="1"/>
+      </w:r>
+      <w:r>
+        <w:rPr>
+          <w:rFonts w:cstheme="minorHAnsi"/>
+          <w:sz w:val="22"/>
+          <w:szCs w:val="22"/>
+        </w:rPr>
+        <w:instrText>ADDIN CSL_CITATION {"citationItems":[{"id":"ITEM-1","itemData":{"DOI":"10.1364/josaa.420373","ISSN":"1084-7529","PMID":"34613138","author":[{"dropping-particle":"","family":"Evéquoz","given":"Gilles","non-dropping-particle":"","parse-names":false,"suffix":""},{"dropping-particle":"","family":"Truffer","given":"Frederic","non-dropping-particle":"","parse-names":false,"suffix":""},{"dropping-particle":"","family":"Geiser","given":"Martial","non-dropping-particle":"","parse-names":false,"suffix":""}],"container-title":"Journal of the Optical Society of America A","id":"ITEM-1","issue":"9","issued":{"date-parts":[["2021"]]},"note":"&amp;quot;Adding more light sources does not achieve a higher melanopsin contrast than the best choice of four primaries.&amp;quot;\n\nmaximum contrast availalbe is influenced by the peak wavelength location in the visibble spectrum and the bandwidth.","page":"1312","title":"Maximum possible contrast level for silent substitution: a theoretical model applied to melanopsin stimulation","type":"article-journal","volume":"38"},"uris":["http://www.mendeley.com/documents/?uuid=4eefdc7a-fb95-4f6a-a728-91645d02e898"]}],"mendeley":{"formattedCitation":"(Evéquoz et al., 2021)","plainTextFormattedCitation":"(Evéquoz et al., 2021)","previouslyFormattedCitation":"(Evéquoz et al., 2021)"},"properties":{"noteIndex":0},"schema":"https://github.com/citation-style-language/schema/raw/master/csl-citation.json"}</w:instrText>
+      </w:r>
+      <w:r>
+        <w:rPr>
+          <w:rFonts w:cstheme="minorHAnsi"/>
+          <w:sz w:val="22"/>
+          <w:szCs w:val="22"/>
+        </w:rPr>
+        <w:fldChar w:fldCharType="separate"/>
+      </w:r>
+      <w:r>
+        <w:rPr>
+          <w:rFonts w:cstheme="minorHAnsi"/>
+          <w:noProof/>
+          <w:sz w:val="22"/>
+          <w:szCs w:val="22"/>
+        </w:rPr>
+        <w:t>(Evéquoz et al., 2021)</w:t>
+      </w:r>
+      <w:r>
+        <w:rPr>
+          <w:rFonts w:cstheme="minorHAnsi"/>
+          <w:sz w:val="22"/>
+          <w:szCs w:val="22"/>
+        </w:rPr>
+        <w:fldChar w:fldCharType="end"/>
+      </w:r>
+      <w:r>
+        <w:rPr>
+          <w:rFonts w:cstheme="minorHAnsi"/>
+          <w:sz w:val="22"/>
+          <w:szCs w:val="22"/>
+        </w:rPr>
+        <w:t xml:space="preserve">, </w:t>
+      </w:r>
+      <w:r>
+        <w:rPr>
+          <w:rFonts w:cstheme="minorHAnsi"/>
+          <w:sz w:val="22"/>
+          <w:szCs w:val="22"/>
+        </w:rPr>
+        <w:t xml:space="preserve">and the light source will also need to be integrated into an optical setup for stimulus delivery—usually either </w:t>
+      </w:r>
+      <w:r>
+        <w:rPr>
+          <w:rFonts w:cstheme="minorHAnsi"/>
+          <w:sz w:val="22"/>
+          <w:szCs w:val="22"/>
+        </w:rPr>
+        <w:t xml:space="preserve">a </w:t>
+      </w:r>
+      <w:r>
+        <w:rPr>
+          <w:rFonts w:cstheme="minorHAnsi"/>
+          <w:sz w:val="22"/>
+          <w:szCs w:val="22"/>
+        </w:rPr>
+        <w:t xml:space="preserve">Ganzfeld </w:t>
+      </w:r>
+      <w:r>
+        <w:rPr>
+          <w:rFonts w:cstheme="minorHAnsi"/>
+          <w:sz w:val="22"/>
+          <w:szCs w:val="22"/>
+        </w:rPr>
+        <w:fldChar w:fldCharType="begin" w:fldLock="1"/>
+      </w:r>
+      <w:r>
+        <w:rPr>
+          <w:rFonts w:cstheme="minorHAnsi"/>
+          <w:sz w:val="22"/>
+          <w:szCs w:val="22"/>
+        </w:rPr>
+        <w:instrText>ADDIN CSL_CITATION {"citationItems":[{"id":"ITEM-1","itemData":{"DOI":"10.3758/s13428-021-01759-3","ISBN":"1342802101","abstract":" We introduce PyPlr —a versatile, integrated system of hardware and software to support a broad spectrum of research applications concerning the human pupillary light reflex (PLR). PyPlr is a custom Python library for integrating a research-grade video-based eye-tracker system with a light source and streamlining stimulus design, optimisation and delivery, device synchronisation, and extraction, cleaning, and analysis of pupil data. We additionally describe how full-field, homogenous stimulation of the retina can be realised with a low-cost integrating sphere that serves as an alternative to a more complex Maxwellian view setup. Users can integrate their own light source, but we provide full native software support for a high-end, commercial research-grade 10-primary light engine that offers advanced control over the temporal and spectral properties of light stimuli as well as spectral calibration utilities. Here, we describe the hardware and software in detail and demonstrate its capabilities with two example applications: (1) pupillometer-style measurement and parametrisation of the PLR to flashes of white light, and (2) comparing the post-illumination pupil response (PIPR) to flashes of long and short-wavelength light. The system holds promise for researchers who would favour a flexible approach to studying the PLR and the ability to employ a wide range of temporally and spectrally varying stimuli, including simple narrowband stimuli. ","author":[{"dropping-particle":"","family":"Martin","given":"Joel T.","non-dropping-particle":"","parse-names":false,"suffix":""},{"dropping-particle":"","family":"Pinto","given":"Joana","non-dropping-particle":"","parse-names":false,"suffix":""},{"dropping-particle":"","family":"Bulte","given":"Daniel","non-dropping-particle":"","parse-names":false,"suffix":""},{"dropping-particle":"","family":"Spitschan","given":"Manuel","non-dropping-particle":"","parse-names":false,"suffix":""}],"container-title":"Behavior Research Methods","id":"ITEM-1","issue":"0123456789","issued":{"date-parts":[["2021"]]},"title":"PyPlr: A versatile, integrated system of hardware and software for researching the human pupillary light reflex","type":"article-journal"},"uris":["http://www.mendeley.com/documents/?uuid=b9e574ff-a226-4e9d-80b5-9cebc028b893"]}],"mendeley":{"formattedCitation":"(Martin et al., 2021)","manualFormatting":"(e.g., Martin et al., 2021)","plainTextFormattedCitation":"(Martin et al., 2021)","previouslyFormattedCitation":"(Martin et al., 2021)"},"properties":{"noteIndex":0},"schema":"https://github.com/citation-style-language/schema/raw/master/csl-citation.json"}</w:instrText>
+      </w:r>
+      <w:r>
+        <w:rPr>
+          <w:rFonts w:cstheme="minorHAnsi"/>
+          <w:sz w:val="22"/>
+          <w:szCs w:val="22"/>
+        </w:rPr>
+        <w:fldChar w:fldCharType="separate"/>
+      </w:r>
+      <w:r>
+        <w:rPr>
+          <w:rFonts w:cstheme="minorHAnsi"/>
+          <w:noProof/>
+          <w:sz w:val="22"/>
+          <w:szCs w:val="22"/>
+        </w:rPr>
+        <w:t>(e.g., Martin et al., 2021)</w:t>
+      </w:r>
+      <w:r>
+        <w:rPr>
+          <w:rFonts w:cstheme="minorHAnsi"/>
+          <w:sz w:val="22"/>
+          <w:szCs w:val="22"/>
+        </w:rPr>
+        <w:fldChar w:fldCharType="end"/>
+      </w:r>
+      <w:r>
+        <w:rPr>
+          <w:rFonts w:cstheme="minorHAnsi"/>
+          <w:sz w:val="22"/>
+          <w:szCs w:val="22"/>
+        </w:rPr>
+        <w:t xml:space="preserve"> </w:t>
+      </w:r>
+      <w:r>
+        <w:rPr>
+          <w:rFonts w:cstheme="minorHAnsi"/>
+          <w:sz w:val="22"/>
+          <w:szCs w:val="22"/>
+        </w:rPr>
+        <w:t xml:space="preserve">or </w:t>
+      </w:r>
+      <w:r>
+        <w:rPr>
+          <w:rFonts w:cstheme="minorHAnsi"/>
+          <w:sz w:val="22"/>
+          <w:szCs w:val="22"/>
+        </w:rPr>
+        <w:t>Maxwellian</w:t>
+      </w:r>
+      <w:r>
+        <w:rPr>
+          <w:rFonts w:cstheme="minorHAnsi"/>
+          <w:sz w:val="22"/>
+          <w:szCs w:val="22"/>
+        </w:rPr>
+        <w:t xml:space="preserve"> </w:t>
+      </w:r>
+      <w:r>
+        <w:rPr>
+          <w:rFonts w:cstheme="minorHAnsi"/>
+          <w:sz w:val="22"/>
+          <w:szCs w:val="22"/>
+        </w:rPr>
+        <w:fldChar w:fldCharType="begin" w:fldLock="1"/>
+      </w:r>
+      <w:r>
+        <w:rPr>
+          <w:rFonts w:cstheme="minorHAnsi"/>
+          <w:sz w:val="22"/>
+          <w:szCs w:val="22"/>
+        </w:rPr>
+        <w:instrText>ADDIN CSL_CITATION {"citationItems":[{"id":"ITEM-1","itemData":{"DOI":"10.1167/15.1.27","ISSN":"15347362","abstract":"Intrinsically photosensitive retinal ganglion cells (ipRGCs) can respond to light directly through self-contained photopigment, melanopsin. IpRGCs also receive synaptic inputs from rods and cones. Thus, studying ipRGC functions requires a novel photostimulating method that can account for all of the photoreceptor inputs. Here, we introduced an inexpensive LED-based five-primary photostimulator that can control the excitations of rods, S-, M-, L-cones, and melanopsin-containing ipRGCs in humans at constant background photoreceptor excitation levels, a critical requirement for studying the adaptation behavior of ipRGCs with rod, cone, or melanopsin input. We described the theory and technical aspects (including optics, electronics, software, and calibration) of the five-primary photostimulator. Then we presented two preliminary studies using the photostimulator we have implemented to measure melanopsin-mediated pupil responses and temporal contrast sensitivity function (TCSF). The results showed that the S-cone input to pupil responses was antagonistic to the L-, M- or melanopsin inputs, consistent with an SOFF and (L + M)-ON response property of primate ipRGCs (Dacey et al., 2005). In addition, the melanopsinmediated TCSF had a distinctive pattern compared with L + M or S-cone mediated TCSF. Other than controlling individual photoreceptor excitation independently, the five-primary photostimulator has the flexibility in presenting stimuli modulating any combination of photoreceptor excitations, which allows researchers to study the mechanisms by which ipRGCs combine various photoreceptor inputs.","author":[{"dropping-particle":"","family":"Cao","given":"Dingcai","non-dropping-particle":"","parse-names":false,"suffix":""},{"dropping-particle":"","family":"Nicandro","given":"Nathaniel","non-dropping-particle":"","parse-names":false,"suffix":""},{"dropping-particle":"","family":"Barrionuevo","given":"Pablo A.","non-dropping-particle":"","parse-names":false,"suffix":""}],"container-title":"Journal of Vision","id":"ITEM-1","issue":"1","issued":{"date-parts":[["2015"]]},"page":"1-13","title":"A five-primary photostimulator suitable for studying intrinsically photosensitive retinal ganglion cell functions in humans","type":"article-journal","volume":"15"},"uris":["http://www.mendeley.com/documents/?uuid=cd352734-780b-42f8-8b48-48b333bb7751"]}],"mendeley":{"formattedCitation":"(Cao et al., 2015)","manualFormatting":"(e.g., Cao et al., 2015)","plainTextFormattedCitation":"(Cao et al., 2015)","previouslyFormattedCitation":"(Cao et al., 2015)"},"properties":{"noteIndex":0},"schema":"https://github.com/citation-style-language/schema/raw/master/csl-citation.json"}</w:instrText>
+      </w:r>
+      <w:r>
+        <w:rPr>
+          <w:rFonts w:cstheme="minorHAnsi"/>
+          <w:sz w:val="22"/>
+          <w:szCs w:val="22"/>
+        </w:rPr>
+        <w:fldChar w:fldCharType="separate"/>
+      </w:r>
+      <w:r>
+        <w:rPr>
+          <w:rFonts w:cstheme="minorHAnsi"/>
+          <w:noProof/>
+          <w:sz w:val="22"/>
+          <w:szCs w:val="22"/>
+        </w:rPr>
+        <w:t>(e.g., Cao et al., 2015)</w:t>
+      </w:r>
+      <w:r>
+        <w:rPr>
+          <w:rFonts w:cstheme="minorHAnsi"/>
+          <w:sz w:val="22"/>
+          <w:szCs w:val="22"/>
+        </w:rPr>
+        <w:fldChar w:fldCharType="end"/>
+      </w:r>
+      <w:r>
+        <w:rPr>
+          <w:rFonts w:cstheme="minorHAnsi"/>
+          <w:sz w:val="22"/>
+          <w:szCs w:val="22"/>
+        </w:rPr>
+        <w:t xml:space="preserve">. </w:t>
+      </w:r>
+    </w:p>
+    <w:p>
+      <w:pPr>
+        <w:pStyle w:val="NormalWeb"/>
+        <w:ind w:firstLine="720"/>
+        <w:rPr>
+          <w:rFonts w:asciiTheme="minorHAnsi" w:hAnsiTheme="minorHAnsi" w:cstheme="minorHAnsi"/>
+          <w:sz w:val="22"/>
+          <w:szCs w:val="22"/>
+        </w:rPr>
+      </w:pPr>
+      <w:r>
+        <w:rPr>
+          <w:rFonts w:asciiTheme="minorHAnsi" w:hAnsiTheme="minorHAnsi" w:cstheme="minorHAnsi"/>
+          <w:sz w:val="22"/>
+          <w:szCs w:val="22"/>
+        </w:rPr>
+        <w:fldChar w:fldCharType="begin" w:fldLock="1"/>
+      </w:r>
+      <w:r>
+        <w:rPr>
+          <w:rFonts w:asciiTheme="minorHAnsi" w:hAnsiTheme="minorHAnsi" w:cstheme="minorHAnsi"/>
+          <w:sz w:val="22"/>
+          <w:szCs w:val="22"/>
+        </w:rPr>
+        <w:instrText>ADDIN CSL_CITATION {"citationItems":[{"id":"ITEM-1","itemData":{"DOI":"10.3390/photonics7040121","ISSN":"23046732","abstract":"One way to study the specific response of the non-visual melanopsin photoreceptors of the human eye is to silence the response of cones and rods. Melanopsin photoreceptors (ipRGC), highlighted in the early 2000s, are intimately linked to the circadian rhythm and therefore to our sleep and wakefulness. Rest and sleep regulation, health and cognitive functions are all linked to ipRGC and play an important role in work and human relationships. Thus, we believe that the study of ipRGC responses is important.We searched and reviewed scientific articles describing instrumentation dedicated to these studies. PubMed lists more than 90,000 articles created since the year 2000 that contain the word circadian but only 252 with silent substitution. In relation to melanopsin, we found 39 relevant articles from which only 11 give a device description for humans, which is incomplete in most cases. We did not find any consensus for light intensity description, melanopsin contrast, sequences of melanopsin light stimulation and optical setup to expose the retina to the light.","author":[{"dropping-particle":"","family":"Conus","given":"Vincent","non-dropping-particle":"","parse-names":false,"suffix":""},{"dropping-particle":"","family":"Geiser","given":"Martial","non-dropping-particle":"","parse-names":false,"suffix":""}],"container-title":"Photonics","id":"ITEM-1","issue":"4","issued":{"date-parts":[["2020"]]},"page":"1-10","title":"A review of silent substitution devices for melanopsin stimulation in humans","type":"article-journal","volume":"7"},"uris":["http://www.mendeley.com/documents/?uuid=67a5ad1d-d310-4029-9a30-b056ef5de6b3"]}],"mendeley":{"formattedCitation":"(Conus &amp; Geiser, 2020)","manualFormatting":"Conus and Geiser (2020)","plainTextFormattedCitation":"(Conus &amp; Geiser, 2020)","previouslyFormattedCitation":"(Conus &amp; Geiser, 2020)"},"properties":{"noteIndex":0},"schema":"https://github.com/citation-style-language/schema/raw/master/csl-citation.json"}</w:instrText>
+      </w:r>
+      <w:r>
+        <w:rPr>
+          <w:rFonts w:asciiTheme="minorHAnsi" w:hAnsiTheme="minorHAnsi" w:cstheme="minorHAnsi"/>
+          <w:sz w:val="22"/>
+          <w:szCs w:val="22"/>
+        </w:rPr>
+        <w:fldChar w:fldCharType="separate"/>
+      </w:r>
+      <w:r>
+        <w:rPr>
+          <w:rFonts w:asciiTheme="minorHAnsi" w:hAnsiTheme="minorHAnsi" w:cstheme="minorHAnsi"/>
+          <w:noProof/>
+          <w:sz w:val="22"/>
+          <w:szCs w:val="22"/>
+        </w:rPr>
+        <w:t>Conus and Geiser (2020)</w:t>
+      </w:r>
+      <w:r>
+        <w:rPr>
+          <w:rFonts w:asciiTheme="minorHAnsi" w:hAnsiTheme="minorHAnsi" w:cstheme="minorHAnsi"/>
+          <w:sz w:val="22"/>
+          <w:szCs w:val="22"/>
+        </w:rPr>
+        <w:fldChar w:fldCharType="end"/>
+      </w:r>
+      <w:r>
+        <w:rPr>
+          <w:rFonts w:asciiTheme="minorHAnsi" w:hAnsiTheme="minorHAnsi" w:cstheme="minorHAnsi"/>
+          <w:sz w:val="22"/>
+          <w:szCs w:val="22"/>
+        </w:rPr>
+        <w:t xml:space="preserve"> reviewed stimulation devices from a range of silent substitution studies and found that in most cases the device had 4 or 5 primaries and was built from scratch using LEDs, optical bench components, and microprocessors, such as Arduino, for pulse width modulation control of intensity. Only a few devices were commercially bought. Whatever the device and setup, it will be necessary to have a forward calibration model that is representative of what an observer sees, and which can be used to predict spectral output for any combination of settings. </w:t>
+      </w:r>
+      <w:r>
+        <w:rPr>
+          <w:rFonts w:asciiTheme="minorHAnsi" w:hAnsiTheme="minorHAnsi" w:cstheme="minorHAnsi"/>
+          <w:sz w:val="22"/>
+          <w:szCs w:val="22"/>
+        </w:rPr>
+        <w:t>Typically,</w:t>
+      </w:r>
+      <w:r>
+        <w:rPr>
+          <w:rFonts w:asciiTheme="minorHAnsi" w:hAnsiTheme="minorHAnsi" w:cstheme="minorHAnsi"/>
+          <w:sz w:val="22"/>
+          <w:szCs w:val="22"/>
+        </w:rPr>
+        <w:t xml:space="preserve"> this involves sampling each of the primaries at a range of </w:t>
+      </w:r>
+      <w:r>
+        <w:rPr>
+          <w:rFonts w:asciiTheme="minorHAnsi" w:hAnsiTheme="minorHAnsi" w:cstheme="minorHAnsi"/>
+          <w:sz w:val="22"/>
+          <w:szCs w:val="22"/>
+        </w:rPr>
+        <w:t>intensities</w:t>
+      </w:r>
+      <w:r>
+        <w:rPr>
+          <w:rFonts w:asciiTheme="minorHAnsi" w:hAnsiTheme="minorHAnsi" w:cstheme="minorHAnsi"/>
+          <w:sz w:val="22"/>
+          <w:szCs w:val="22"/>
+        </w:rPr>
+        <w:t xml:space="preserve"> with an external spectrometer and using interpolation methods</w:t>
+      </w:r>
+      <w:r>
+        <w:rPr>
+          <w:rFonts w:asciiTheme="minorHAnsi" w:hAnsiTheme="minorHAnsi" w:cstheme="minorHAnsi"/>
+          <w:sz w:val="22"/>
+          <w:szCs w:val="22"/>
+        </w:rPr>
+        <w:t xml:space="preserve"> </w:t>
+      </w:r>
+      <w:r>
+        <w:rPr>
+          <w:rFonts w:asciiTheme="minorHAnsi" w:hAnsiTheme="minorHAnsi" w:cstheme="minorHAnsi"/>
+          <w:sz w:val="22"/>
+          <w:szCs w:val="22"/>
+        </w:rPr>
+        <w:fldChar w:fldCharType="begin" w:fldLock="1"/>
+      </w:r>
+      <w:r>
+        <w:rPr>
+          <w:rFonts w:asciiTheme="minorHAnsi" w:hAnsiTheme="minorHAnsi" w:cstheme="minorHAnsi"/>
+          <w:sz w:val="22"/>
+          <w:szCs w:val="22"/>
+        </w:rPr>
+        <w:instrText>ADDIN CSL_CITATION {"citationItems":[{"id":"ITEM-1","itemData":{"DOI":"10.3758/s13428-021-01759-3","ISBN":"1342802101","abstract":" We introduce PyPlr —a versatile, integrated system of hardware and software to support a broad spectrum of research applications concerning the human pupillary light reflex (PLR). PyPlr is a custom Python library for integrating a research-grade video-based eye-tracker system with a light source and streamlining stimulus design, optimisation and delivery, device synchronisation, and extraction, cleaning, and analysis of pupil data. We additionally describe how full-field, homogenous stimulation of the retina can be realised with a low-cost integrating sphere that serves as an alternative to a more complex Maxwellian view setup. Users can integrate their own light source, but we provide full native software support for a high-end, commercial research-grade 10-primary light engine that offers advanced control over the temporal and spectral properties of light stimuli as well as spectral calibration utilities. Here, we describe the hardware and software in detail and demonstrate its capabilities with two example applications: (1) pupillometer-style measurement and parametrisation of the PLR to flashes of white light, and (2) comparing the post-illumination pupil response (PIPR) to flashes of long and short-wavelength light. The system holds promise for researchers who would favour a flexible approach to studying the PLR and the ability to employ a wide range of temporally and spectrally varying stimuli, including simple narrowband stimuli. ","author":[{"dropping-particle":"","family":"Martin","given":"Joel T.","non-dropping-particle":"","parse-names":false,"suffix":""},{"dropping-particle":"","family":"Pinto","given":"Joana","non-dropping-particle":"","parse-names":false,"suffix":""},{"dropping-particle":"","family":"Bulte","given":"Daniel","non-dropping-particle":"","parse-names":false,"suffix":""},{"dropping-particle":"","family":"Spitschan","given":"Manuel","non-dropping-particle":"","parse-names":false,"suffix":""}],"container-title":"Behavior Research Methods","id":"ITEM-1","issue":"0123456789","issued":{"date-parts":[["2021"]]},"title":"PyPlr: A versatile, integrated system of hardware and software for researching the human pupillary light reflex","type":"article-journal"},"uris":["http://www.mendeley.com/documents/?uuid=b9e574ff-a226-4e9d-80b5-9cebc028b893"]}],"mendeley":{"formattedCitation":"(Martin et al., 2021)","manualFormatting":"(e.g., Martin et al., 2021)","plainTextFormattedCitation":"(Martin et al., 2021)"},"properties":{"noteIndex":0},"schema":"https://github.com/citation-style-language/schema/raw/master/csl-citation.json"}</w:instrText>
+      </w:r>
+      <w:r>
+        <w:rPr>
+          <w:rFonts w:asciiTheme="minorHAnsi" w:hAnsiTheme="minorHAnsi" w:cstheme="minorHAnsi"/>
+          <w:sz w:val="22"/>
+          <w:szCs w:val="22"/>
+        </w:rPr>
+        <w:fldChar w:fldCharType="separate"/>
+      </w:r>
+      <w:r>
+        <w:rPr>
+          <w:rFonts w:asciiTheme="minorHAnsi" w:hAnsiTheme="minorHAnsi" w:cstheme="minorHAnsi"/>
+          <w:noProof/>
+          <w:sz w:val="22"/>
+          <w:szCs w:val="22"/>
+        </w:rPr>
+        <w:t>(</w:t>
+      </w:r>
+      <w:r>
+        <w:rPr>
+          <w:rFonts w:asciiTheme="minorHAnsi" w:hAnsiTheme="minorHAnsi" w:cstheme="minorHAnsi"/>
+          <w:noProof/>
+          <w:sz w:val="22"/>
+          <w:szCs w:val="22"/>
+        </w:rPr>
+        <w:t xml:space="preserve">e.g., </w:t>
+      </w:r>
+      <w:r>
+        <w:rPr>
+          <w:rFonts w:asciiTheme="minorHAnsi" w:hAnsiTheme="minorHAnsi" w:cstheme="minorHAnsi"/>
+          <w:noProof/>
+          <w:sz w:val="22"/>
+          <w:szCs w:val="22"/>
+        </w:rPr>
+        <w:t>Martin et al., 2021)</w:t>
+      </w:r>
+      <w:r>
+        <w:rPr>
+          <w:rFonts w:asciiTheme="minorHAnsi" w:hAnsiTheme="minorHAnsi" w:cstheme="minorHAnsi"/>
+          <w:sz w:val="22"/>
+          <w:szCs w:val="22"/>
+        </w:rPr>
+        <w:fldChar w:fldCharType="end"/>
+      </w:r>
+      <w:r>
+        <w:rPr>
+          <w:rFonts w:asciiTheme="minorHAnsi" w:hAnsiTheme="minorHAnsi" w:cstheme="minorHAnsi"/>
+          <w:sz w:val="22"/>
+          <w:szCs w:val="22"/>
+        </w:rPr>
+        <w:t>.</w:t>
+      </w:r>
+    </w:p>
+    <w:p>
+      <w:pPr>
+        <w:pStyle w:val="NormalWeb"/>
+        <w:ind w:firstLine="720"/>
+        <w:rPr>
+          <w:rFonts w:asciiTheme="minorHAnsi" w:hAnsiTheme="minorHAnsi" w:cstheme="minorHAnsi"/>
+          <w:sz w:val="22"/>
+          <w:szCs w:val="22"/>
+        </w:rPr>
+      </w:pPr>
+      <w:r>
+        <w:rPr>
+          <w:rFonts w:asciiTheme="minorHAnsi" w:hAnsiTheme="minorHAnsi" w:cstheme="minorHAnsi"/>
+          <w:sz w:val="22"/>
+          <w:szCs w:val="22"/>
         </w:rPr>
         <w:lastRenderedPageBreak/>
-        <w:t>silent substitution software written in Python</w:t>
-      </w:r>
-      <w:r>
-        <w:rPr>
-          <w:rFonts w:cstheme="minorHAnsi"/>
-          <w:noProof/>
-          <w:sz w:val="22"/>
-          <w:szCs w:val="22"/>
-          <w:lang w:val="en-GB"/>
-        </w:rPr>
-        <w:t xml:space="preserve">. </w:t>
-      </w:r>
-      <w:r>
-        <w:rPr>
-          <w:rFonts w:cstheme="minorHAnsi"/>
+        <w:t xml:space="preserve">The first notable feature of our software is a </w:t>
+      </w:r>
+      <w:proofErr w:type="spellStart"/>
+      <w:r>
+        <w:rPr>
+          <w:rFonts w:asciiTheme="minorHAnsi" w:hAnsiTheme="minorHAnsi" w:cstheme="minorHAnsi"/>
+          <w:sz w:val="22"/>
+          <w:szCs w:val="22"/>
+        </w:rPr>
+        <w:t>StimulationDevice</w:t>
+      </w:r>
+      <w:proofErr w:type="spellEnd"/>
+      <w:r>
+        <w:rPr>
+          <w:rFonts w:asciiTheme="minorHAnsi" w:hAnsiTheme="minorHAnsi" w:cstheme="minorHAnsi"/>
+          <w:sz w:val="22"/>
+          <w:szCs w:val="22"/>
+        </w:rPr>
+        <w:t xml:space="preserve"> class that takes a set of spectral measurements and turns them into a predictive model. The required format is a CSV file where the first row </w:t>
+      </w:r>
+      <w:r>
+        <w:rPr>
+          <w:rFonts w:asciiTheme="minorHAnsi" w:hAnsiTheme="minorHAnsi" w:cstheme="minorHAnsi"/>
+          <w:sz w:val="22"/>
+          <w:szCs w:val="22"/>
+        </w:rPr>
+        <w:t>describes</w:t>
+      </w:r>
+      <w:r>
+        <w:rPr>
+          <w:rFonts w:asciiTheme="minorHAnsi" w:hAnsiTheme="minorHAnsi" w:cstheme="minorHAnsi"/>
+          <w:sz w:val="22"/>
+          <w:szCs w:val="22"/>
+        </w:rPr>
+        <w:t xml:space="preserve"> </w:t>
+      </w:r>
+      <w:r>
+        <w:rPr>
+          <w:rFonts w:asciiTheme="minorHAnsi" w:hAnsiTheme="minorHAnsi" w:cstheme="minorHAnsi"/>
+          <w:sz w:val="22"/>
+          <w:szCs w:val="22"/>
+        </w:rPr>
+        <w:t xml:space="preserve">the wavelength sampling (e.g., 380, 381, … 780) and every other row is a spectral measurement. Also required in the CSV file are the column headers Primary and Setting, with corresponding values to identify the spectra. </w:t>
+      </w:r>
+    </w:p>
+    <w:p>
+      <w:pPr>
+        <w:pStyle w:val="NormalWeb"/>
+        <w:rPr>
+          <w:rFonts w:asciiTheme="minorHAnsi" w:hAnsiTheme="minorHAnsi" w:cstheme="minorHAnsi"/>
+          <w:b/>
+          <w:bCs/>
+          <w:sz w:val="22"/>
+          <w:szCs w:val="22"/>
+        </w:rPr>
+      </w:pPr>
+      <w:r>
+        <w:rPr>
+          <w:rFonts w:asciiTheme="minorHAnsi" w:hAnsiTheme="minorHAnsi" w:cstheme="minorHAnsi"/>
+          <w:b/>
+          <w:bCs/>
+          <w:sz w:val="22"/>
+          <w:szCs w:val="22"/>
+        </w:rPr>
+        <w:t>Making stimuli</w:t>
+      </w:r>
+    </w:p>
+    <w:p>
+      <w:pPr>
+        <w:pStyle w:val="NormalWeb"/>
+        <w:ind w:firstLine="720"/>
+        <w:rPr>
+          <w:rFonts w:cstheme="minorHAnsi"/>
+          <w:sz w:val="22"/>
+          <w:szCs w:val="22"/>
+          <w:lang w:val="en-GB"/>
+        </w:rPr>
+      </w:pPr>
+      <w:r>
+        <w:rPr>
+          <w:rFonts w:cstheme="minorHAnsi"/>
+          <w:sz w:val="22"/>
+          <w:szCs w:val="22"/>
+          <w:lang w:val="en-GB"/>
+        </w:rPr>
+        <w:t>Silent substitution stimuli typically take the form of pulses or temporal modulations of photoreceptor-specific contrast presented against a background spectrum to which an observer has adapted. The background spectrum serves to maintain a set pattern of photoreceptor activations and the modulation spectrum increases activation of the targeted photoreceptor(s) without altering activation of the others.</w:t>
+      </w:r>
+    </w:p>
+    <w:p>
+      <w:pPr>
+        <w:pStyle w:val="NormalWeb"/>
+        <w:rPr>
+          <w:rFonts w:asciiTheme="minorHAnsi" w:hAnsiTheme="minorHAnsi" w:cstheme="minorHAnsi"/>
+          <w:b/>
+          <w:bCs/>
           <w:i/>
           <w:iCs/>
-          <w:noProof/>
-          <w:sz w:val="22"/>
-          <w:szCs w:val="22"/>
-          <w:lang w:val="en-GB"/>
-        </w:rPr>
-        <w:t>PySilSub</w:t>
-      </w:r>
-      <w:r>
-        <w:rPr>
-          <w:rFonts w:cstheme="minorHAnsi"/>
+          <w:sz w:val="22"/>
+          <w:szCs w:val="22"/>
+        </w:rPr>
+      </w:pPr>
+      <w:r>
+        <w:rPr>
+          <w:rFonts w:asciiTheme="minorHAnsi" w:hAnsiTheme="minorHAnsi" w:cstheme="minorHAnsi"/>
+          <w:b/>
+          <w:bCs/>
           <w:i/>
           <w:iCs/>
-          <w:noProof/>
-          <w:sz w:val="22"/>
-          <w:szCs w:val="22"/>
-          <w:lang w:val="en-GB"/>
-        </w:rPr>
-        <w:t xml:space="preserve"> </w:t>
-      </w:r>
-      <w:r>
-        <w:rPr>
-          <w:rFonts w:cstheme="minorHAnsi"/>
-          <w:noProof/>
-          <w:sz w:val="22"/>
-          <w:szCs w:val="22"/>
-          <w:lang w:val="en-GB"/>
-        </w:rPr>
-        <w:t>offers generic support for multiprimary stimulation devices, predicitive models and solutions to silent substiotution problems with approaches based on linear algebra and numerical optimisation. In this manuscript we describe the toolbox and demonstrate use cases with three different multiprimary stimulation systems.</w:t>
+          <w:sz w:val="22"/>
+          <w:szCs w:val="22"/>
+        </w:rPr>
+        <w:t>Numerical optimization.</w:t>
       </w:r>
     </w:p>
     <w:p>
       <w:pPr>
-        <w:rPr>
-          <w:rFonts w:cstheme="minorHAnsi"/>
-          <w:noProof/>
-          <w:sz w:val="22"/>
-          <w:szCs w:val="22"/>
-          <w:lang w:val="en-GB"/>
-        </w:rPr>
-      </w:pPr>
+        <w:pStyle w:val="NormalWeb"/>
+        <w:rPr>
+          <w:rFonts w:cstheme="minorHAnsi"/>
+          <w:sz w:val="22"/>
+          <w:szCs w:val="22"/>
+          <w:lang w:val="en-GB"/>
+        </w:rPr>
+      </w:pPr>
+      <w:r>
+        <w:rPr>
+          <w:rFonts w:asciiTheme="minorHAnsi" w:hAnsiTheme="minorHAnsi" w:cstheme="minorHAnsi"/>
+          <w:sz w:val="22"/>
+          <w:szCs w:val="22"/>
+        </w:rPr>
+        <w:tab/>
+      </w:r>
+      <w:r>
+        <w:rPr>
+          <w:rFonts w:cstheme="minorHAnsi"/>
+          <w:sz w:val="22"/>
+          <w:szCs w:val="22"/>
+          <w:lang w:val="en-GB"/>
+        </w:rPr>
+        <w:t>Silent substitution can be approached as a constrained numerical optimization problem of the form:</w:t>
+      </w:r>
     </w:p>
     <w:p>
       <w:pPr>
-        <w:ind w:firstLine="0"/>
-        <w:jc w:val="center"/>
-        <w:rPr>
-          <w:rFonts w:cstheme="minorHAnsi"/>
+        <w:pStyle w:val="NormalWeb"/>
+        <w:rPr>
+          <w:rFonts w:cstheme="minorHAnsi"/>
+          <w:sz w:val="22"/>
+          <w:szCs w:val="22"/>
+          <w:lang w:val="en-GB"/>
+        </w:rPr>
+      </w:pPr>
+    </w:p>
+    <w:p>
+      <w:pPr>
+        <w:pStyle w:val="NormalWeb"/>
+        <w:rPr>
+          <w:rFonts w:cstheme="minorHAnsi"/>
+          <w:sz w:val="22"/>
+          <w:szCs w:val="22"/>
+          <w:lang w:val="en-GB"/>
+        </w:rPr>
+      </w:pPr>
+      <w:r>
+        <w:rPr>
+          <w:rFonts w:cstheme="minorHAnsi"/>
+          <w:sz w:val="22"/>
+          <w:szCs w:val="22"/>
+          <w:lang w:val="en-GB"/>
+        </w:rPr>
+        <w:t>W</w:t>
+      </w:r>
+      <w:r>
+        <w:rPr>
+          <w:rFonts w:cstheme="minorHAnsi"/>
+          <w:sz w:val="22"/>
+          <w:szCs w:val="22"/>
+          <w:lang w:val="en-GB"/>
+        </w:rPr>
+        <w:t>here are the optimization variables (the device settings) whose lower and upper bounds, and , are between 0 and 1 to ensure that the solution is within the gamut of the device, is the objective function that aims to maximise contrast of the target photoreceptor(s), and is a function that calculates contrast for the silenced photoreceptor(s), where and should be zero. In all cases, is a vector containing the weights for the LED settings.</w:t>
+      </w:r>
+    </w:p>
+    <w:p>
+      <w:pPr>
+        <w:pStyle w:val="NormalWeb"/>
+        <w:rPr>
+          <w:rFonts w:asciiTheme="minorHAnsi" w:hAnsiTheme="minorHAnsi" w:cstheme="minorHAnsi"/>
           <w:b/>
           <w:bCs/>
-          <w:noProof/>
-          <w:sz w:val="22"/>
-          <w:szCs w:val="22"/>
-          <w:lang w:val="en-GB"/>
-        </w:rPr>
-      </w:pPr>
-      <w:r>
-        <w:rPr>
-          <w:rFonts w:cstheme="minorHAnsi"/>
+          <w:sz w:val="22"/>
+          <w:szCs w:val="22"/>
+        </w:rPr>
+      </w:pPr>
+    </w:p>
+    <w:p>
+      <w:pPr>
+        <w:pStyle w:val="NormalWeb"/>
+        <w:rPr>
+          <w:rFonts w:asciiTheme="minorHAnsi" w:hAnsiTheme="minorHAnsi" w:cstheme="minorHAnsi"/>
           <w:b/>
           <w:bCs/>
-          <w:noProof/>
-          <w:sz w:val="22"/>
-          <w:szCs w:val="22"/>
-          <w:lang w:val="en-GB"/>
-        </w:rPr>
-        <w:t>Method</w:t>
-      </w:r>
+          <w:i/>
+          <w:iCs/>
+          <w:sz w:val="22"/>
+          <w:szCs w:val="22"/>
+        </w:rPr>
+      </w:pPr>
+      <w:r>
+        <w:rPr>
+          <w:rFonts w:asciiTheme="minorHAnsi" w:hAnsiTheme="minorHAnsi" w:cstheme="minorHAnsi"/>
+          <w:b/>
+          <w:bCs/>
+          <w:i/>
+          <w:iCs/>
+          <w:sz w:val="22"/>
+          <w:szCs w:val="22"/>
+        </w:rPr>
+        <w:t>Linear algebra.</w:t>
+      </w:r>
+    </w:p>
+    <w:p>
+      <w:pPr>
+        <w:pStyle w:val="NormalWeb"/>
+        <w:rPr>
+          <w:rFonts w:asciiTheme="minorHAnsi" w:hAnsiTheme="minorHAnsi" w:cstheme="minorHAnsi"/>
+          <w:b/>
+          <w:bCs/>
+          <w:sz w:val="22"/>
+          <w:szCs w:val="22"/>
+        </w:rPr>
+      </w:pPr>
+    </w:p>
+    <w:p>
+      <w:pPr>
+        <w:ind w:firstLine="0"/>
+        <w:rPr>
+          <w:rFonts w:cstheme="minorHAnsi"/>
+          <w:noProof/>
+          <w:sz w:val="22"/>
+          <w:szCs w:val="22"/>
+          <w:lang w:val="en-GB"/>
+        </w:rPr>
+      </w:pPr>
     </w:p>
     <w:p>
       <w:pPr>
@@ -2776,6 +3644,7 @@
           <w:szCs w:val="22"/>
           <w:lang w:val="en-GB" w:eastAsia="en-GB"/>
         </w:rPr>
+        <w:lastRenderedPageBreak/>
         <w:t>Open Practices Statement</w:t>
       </w:r>
     </w:p>
@@ -2866,7 +3735,7 @@
           <w:noProof/>
           <w:sz w:val="22"/>
         </w:rPr>
-        <w:t xml:space="preserve">Allen, A. E., Hazelhoff, E. M., Martial, F. P., Cajochen, C., &amp; Lucas, R. J. (2018). Exploiting metamerism to regulate the impact of a visual display on alertness and melatonin suppression independent of visual appearance. </w:t>
+        <w:t xml:space="preserve">Adelson, E. H. (1982). Saturation and Adaptation. </w:t>
       </w:r>
       <w:r>
         <w:rPr>
@@ -2876,7 +3745,7 @@
           <w:noProof/>
           <w:sz w:val="22"/>
         </w:rPr>
-        <w:t>Sleep</w:t>
+        <w:t>Vision Research</w:t>
       </w:r>
       <w:r>
         <w:rPr>
@@ -2894,15 +3763,15 @@
           <w:noProof/>
           <w:sz w:val="22"/>
         </w:rPr>
-        <w:t>41</w:t>
-      </w:r>
-      <w:r>
-        <w:rPr>
-          <w:rFonts w:ascii="Times New Roman" w:hAnsi="Times New Roman" w:cs="Times New Roman"/>
-          <w:noProof/>
-          <w:sz w:val="22"/>
-        </w:rPr>
-        <w:t>(8), 1–7. https://doi.org/10.1093/sleep/zsy100</w:t>
+        <w:t>22</w:t>
+      </w:r>
+      <w:r>
+        <w:rPr>
+          <w:rFonts w:ascii="Times New Roman" w:hAnsi="Times New Roman" w:cs="Times New Roman"/>
+          <w:noProof/>
+          <w:sz w:val="22"/>
+        </w:rPr>
+        <w:t>, 1299–1312.</w:t>
       </w:r>
     </w:p>
     <w:p>
@@ -2924,7 +3793,7 @@
           <w:noProof/>
           <w:sz w:val="22"/>
         </w:rPr>
-        <w:t xml:space="preserve">Estévez, O., &amp; Spekreijse, H. (1982). The “ Silent Substitution ” method in research. </w:t>
+        <w:t xml:space="preserve">Aguilar, M., &amp; Stiles, W. S. (1954). Saturation of the rod mechanism of the retina at high levels of stimulation. </w:t>
       </w:r>
       <w:r>
         <w:rPr>
@@ -2934,7 +3803,7 @@
           <w:noProof/>
           <w:sz w:val="22"/>
         </w:rPr>
-        <w:t>Vision Research</w:t>
+        <w:t>Optica Acta: International Journal of Optics</w:t>
       </w:r>
       <w:r>
         <w:rPr>
@@ -2952,15 +3821,15 @@
           <w:noProof/>
           <w:sz w:val="22"/>
         </w:rPr>
-        <w:t>22</w:t>
-      </w:r>
-      <w:r>
-        <w:rPr>
-          <w:rFonts w:ascii="Times New Roman" w:hAnsi="Times New Roman" w:cs="Times New Roman"/>
-          <w:noProof/>
-          <w:sz w:val="22"/>
-        </w:rPr>
-        <w:t>(6), 681–691. https://doi.org/10.1016/0042-6989(82)90104-3</w:t>
+        <w:t>1</w:t>
+      </w:r>
+      <w:r>
+        <w:rPr>
+          <w:rFonts w:ascii="Times New Roman" w:hAnsi="Times New Roman" w:cs="Times New Roman"/>
+          <w:noProof/>
+          <w:sz w:val="22"/>
+        </w:rPr>
+        <w:t>(1), 59–65. https://doi.org/10.1080/713818657</w:t>
       </w:r>
     </w:p>
     <w:p>
@@ -2982,7 +3851,7 @@
           <w:noProof/>
           <w:sz w:val="22"/>
         </w:rPr>
-        <w:t xml:space="preserve">Grünert, U., &amp; Martin, P. R. (2020). Cell types and cell circuits in human and non-human primate retina. </w:t>
+        <w:t xml:space="preserve">Allen, A. E., Hazelhoff, E. M., Martial, F. P., Cajochen, C., &amp; Lucas, R. J. (2018). Exploiting metamerism to regulate the impact of a visual display on alertness and melatonin suppression independent of visual appearance. </w:t>
       </w:r>
       <w:r>
         <w:rPr>
@@ -2992,7 +3861,7 @@
           <w:noProof/>
           <w:sz w:val="22"/>
         </w:rPr>
-        <w:t>Progress in Retinal and Eye Research</w:t>
+        <w:t>Sleep</w:t>
       </w:r>
       <w:r>
         <w:rPr>
@@ -3010,15 +3879,15 @@
           <w:noProof/>
           <w:sz w:val="22"/>
         </w:rPr>
-        <w:t>78</w:t>
-      </w:r>
-      <w:r>
-        <w:rPr>
-          <w:rFonts w:ascii="Times New Roman" w:hAnsi="Times New Roman" w:cs="Times New Roman"/>
-          <w:noProof/>
-          <w:sz w:val="22"/>
-        </w:rPr>
-        <w:t>(November 2019), 100844. https://doi.org/10.1016/j.preteyeres.2020.100844</w:t>
+        <w:t>41</w:t>
+      </w:r>
+      <w:r>
+        <w:rPr>
+          <w:rFonts w:ascii="Times New Roman" w:hAnsi="Times New Roman" w:cs="Times New Roman"/>
+          <w:noProof/>
+          <w:sz w:val="22"/>
+        </w:rPr>
+        <w:t>(8), 1–7. https://doi.org/10.1093/sleep/zsy100</w:t>
       </w:r>
     </w:p>
     <w:p>
@@ -3040,7 +3909,7 @@
           <w:noProof/>
           <w:sz w:val="22"/>
         </w:rPr>
-        <w:t xml:space="preserve">Horiguchi, H., Winawer, J., Dougherty, R. F., &amp; Wandell, B. A. (2013). Human trichromacy revisited. </w:t>
+        <w:t xml:space="preserve">Cao, D., Nicandro, N., &amp; Barrionuevo, P. A. (2015). A five-primary photostimulator suitable for studying intrinsically photosensitive retinal ganglion cell functions in humans. </w:t>
       </w:r>
       <w:r>
         <w:rPr>
@@ -3050,7 +3919,7 @@
           <w:noProof/>
           <w:sz w:val="22"/>
         </w:rPr>
-        <w:t>Proceedings of the National Academy of Sciences of the United States of America</w:t>
+        <w:t>Journal of Vision</w:t>
       </w:r>
       <w:r>
         <w:rPr>
@@ -3068,15 +3937,15 @@
           <w:noProof/>
           <w:sz w:val="22"/>
         </w:rPr>
-        <w:t>110</w:t>
-      </w:r>
-      <w:r>
-        <w:rPr>
-          <w:rFonts w:ascii="Times New Roman" w:hAnsi="Times New Roman" w:cs="Times New Roman"/>
-          <w:noProof/>
-          <w:sz w:val="22"/>
-        </w:rPr>
-        <w:t>(3). https://doi.org/10.1073/pnas.1214240110</w:t>
+        <w:t>15</w:t>
+      </w:r>
+      <w:r>
+        <w:rPr>
+          <w:rFonts w:ascii="Times New Roman" w:hAnsi="Times New Roman" w:cs="Times New Roman"/>
+          <w:noProof/>
+          <w:sz w:val="22"/>
+        </w:rPr>
+        <w:t>(1), 1–13. https://doi.org/10.1167/15.1.27</w:t>
       </w:r>
     </w:p>
     <w:p>
@@ -3098,7 +3967,7 @@
           <w:noProof/>
           <w:sz w:val="22"/>
         </w:rPr>
-        <w:t xml:space="preserve">Kuze, M., Morita, T., Fukuda, Y., Kondo, M., Tsubota, K., &amp; Ayaki, M. (2017). Electrophysiological responses from intrinsically photosensitive retinal ganglion cells are diminished in glaucoma patients. </w:t>
+        <w:t xml:space="preserve">Conus, V., &amp; Geiser, M. (2020). A review of silent substitution devices for melanopsin stimulation in humans. </w:t>
       </w:r>
       <w:r>
         <w:rPr>
@@ -3108,7 +3977,7 @@
           <w:noProof/>
           <w:sz w:val="22"/>
         </w:rPr>
-        <w:t>Journal of Optometry</w:t>
+        <w:t>Photonics</w:t>
       </w:r>
       <w:r>
         <w:rPr>
@@ -3126,15 +3995,15 @@
           <w:noProof/>
           <w:sz w:val="22"/>
         </w:rPr>
-        <w:t>10</w:t>
-      </w:r>
-      <w:r>
-        <w:rPr>
-          <w:rFonts w:ascii="Times New Roman" w:hAnsi="Times New Roman" w:cs="Times New Roman"/>
-          <w:noProof/>
-          <w:sz w:val="22"/>
-        </w:rPr>
-        <w:t>(4), 226–232. https://doi.org/10.1016/j.optom.2016.07.004</w:t>
+        <w:t>7</w:t>
+      </w:r>
+      <w:r>
+        <w:rPr>
+          <w:rFonts w:ascii="Times New Roman" w:hAnsi="Times New Roman" w:cs="Times New Roman"/>
+          <w:noProof/>
+          <w:sz w:val="22"/>
+        </w:rPr>
+        <w:t>(4), 1–10. https://doi.org/10.3390/photonics7040121</w:t>
       </w:r>
     </w:p>
     <w:p>
@@ -3156,7 +4025,7 @@
           <w:noProof/>
           <w:sz w:val="22"/>
         </w:rPr>
-        <w:t xml:space="preserve">Maguire, J., Parry, N. R. A., Kremers, J., Murray, I. J., &amp; McKeefry, D. (2017). The morphology of human rod ERGs obtained by silent substitution stimulation. </w:t>
+        <w:t xml:space="preserve">Estévez, O., &amp; Spekreijse, H. (1982). The “ Silent Substitution ” method in research. </w:t>
       </w:r>
       <w:r>
         <w:rPr>
@@ -3166,7 +4035,7 @@
           <w:noProof/>
           <w:sz w:val="22"/>
         </w:rPr>
-        <w:t>Documenta Ophthalmologica</w:t>
+        <w:t>Vision Research</w:t>
       </w:r>
       <w:r>
         <w:rPr>
@@ -3184,15 +4053,15 @@
           <w:noProof/>
           <w:sz w:val="22"/>
         </w:rPr>
-        <w:t>134</w:t>
-      </w:r>
-      <w:r>
-        <w:rPr>
-          <w:rFonts w:ascii="Times New Roman" w:hAnsi="Times New Roman" w:cs="Times New Roman"/>
-          <w:noProof/>
-          <w:sz w:val="22"/>
-        </w:rPr>
-        <w:t>(1), 11–24. https://doi.org/10.1007/s10633-017-9571-4</w:t>
+        <w:t>22</w:t>
+      </w:r>
+      <w:r>
+        <w:rPr>
+          <w:rFonts w:ascii="Times New Roman" w:hAnsi="Times New Roman" w:cs="Times New Roman"/>
+          <w:noProof/>
+          <w:sz w:val="22"/>
+        </w:rPr>
+        <w:t>(6), 681–691. https://doi.org/10.1016/0042-6989(82)90104-3</w:t>
       </w:r>
     </w:p>
     <w:p>
@@ -3214,7 +4083,7 @@
           <w:noProof/>
           <w:sz w:val="22"/>
         </w:rPr>
-        <w:t xml:space="preserve">Provencio, I., Rodriguez, I. R., Jiang, G., Hayes, W. P., Moreira, E. F., &amp; Rollag, M. D. (2000). A novel human opsin in the inner retina. </w:t>
+        <w:t xml:space="preserve">Evéquoz, G., Truffer, F., &amp; Geiser, M. (2021). Maximum possible contrast level for silent substitution: a theoretical model applied to melanopsin stimulation. </w:t>
       </w:r>
       <w:r>
         <w:rPr>
@@ -3224,7 +4093,7 @@
           <w:noProof/>
           <w:sz w:val="22"/>
         </w:rPr>
-        <w:t>Journal of Neuroscience</w:t>
+        <w:t>Journal of the Optical Society of America A</w:t>
       </w:r>
       <w:r>
         <w:rPr>
@@ -3242,15 +4111,15 @@
           <w:noProof/>
           <w:sz w:val="22"/>
         </w:rPr>
-        <w:t>20</w:t>
-      </w:r>
-      <w:r>
-        <w:rPr>
-          <w:rFonts w:ascii="Times New Roman" w:hAnsi="Times New Roman" w:cs="Times New Roman"/>
-          <w:noProof/>
-          <w:sz w:val="22"/>
-        </w:rPr>
-        <w:t>(2), 600–605. https://doi.org/10.1523/jneurosci.20-02-00600.2000</w:t>
+        <w:t>38</w:t>
+      </w:r>
+      <w:r>
+        <w:rPr>
+          <w:rFonts w:ascii="Times New Roman" w:hAnsi="Times New Roman" w:cs="Times New Roman"/>
+          <w:noProof/>
+          <w:sz w:val="22"/>
+        </w:rPr>
+        <w:t>(9), 1312. https://doi.org/10.1364/josaa.420373</w:t>
       </w:r>
     </w:p>
     <w:p>
@@ -3272,7 +4141,7 @@
           <w:noProof/>
           <w:sz w:val="22"/>
         </w:rPr>
-        <w:t xml:space="preserve">Rushton, W. A. H. (1972). Pigments and signals in colour vision. </w:t>
+        <w:t xml:space="preserve">Grünert, U., &amp; Martin, P. R. (2020). Cell types and cell circuits in human and non-human primate retina. </w:t>
       </w:r>
       <w:r>
         <w:rPr>
@@ -3282,7 +4151,7 @@
           <w:noProof/>
           <w:sz w:val="22"/>
         </w:rPr>
-        <w:t>The Journal of Physiology</w:t>
+        <w:t>Progress in Retinal and Eye Research</w:t>
       </w:r>
       <w:r>
         <w:rPr>
@@ -3300,15 +4169,15 @@
           <w:noProof/>
           <w:sz w:val="22"/>
         </w:rPr>
-        <w:t>220</w:t>
-      </w:r>
-      <w:r>
-        <w:rPr>
-          <w:rFonts w:ascii="Times New Roman" w:hAnsi="Times New Roman" w:cs="Times New Roman"/>
-          <w:noProof/>
-          <w:sz w:val="22"/>
-        </w:rPr>
-        <w:t>(3), 1–31. https://doi.org/10.1113/jphysiol.1972.sp009719</w:t>
+        <w:t>78</w:t>
+      </w:r>
+      <w:r>
+        <w:rPr>
+          <w:rFonts w:ascii="Times New Roman" w:hAnsi="Times New Roman" w:cs="Times New Roman"/>
+          <w:noProof/>
+          <w:sz w:val="22"/>
+        </w:rPr>
+        <w:t>(November 2019), 100844. https://doi.org/10.1016/j.preteyeres.2020.100844</w:t>
       </w:r>
     </w:p>
     <w:p>
@@ -3330,7 +4199,7 @@
           <w:noProof/>
           <w:sz w:val="22"/>
         </w:rPr>
-        <w:t xml:space="preserve">Spitschan, M., Aguirre, G. K., &amp; Brainard, D. H. (2015). Selective stimulation of penumbral cones reveals perception in the shadow of retinal blood vessels. </w:t>
+        <w:t xml:space="preserve">Horiguchi, H., Winawer, J., Dougherty, R. F., &amp; Wandell, B. A. (2013). Human trichromacy revisited. </w:t>
       </w:r>
       <w:r>
         <w:rPr>
@@ -3340,7 +4209,7 @@
           <w:noProof/>
           <w:sz w:val="22"/>
         </w:rPr>
-        <w:t>PLoS ONE</w:t>
+        <w:t>Proceedings of the National Academy of Sciences of the United States of America</w:t>
       </w:r>
       <w:r>
         <w:rPr>
@@ -3358,15 +4227,15 @@
           <w:noProof/>
           <w:sz w:val="22"/>
         </w:rPr>
-        <w:t>10</w:t>
-      </w:r>
-      <w:r>
-        <w:rPr>
-          <w:rFonts w:ascii="Times New Roman" w:hAnsi="Times New Roman" w:cs="Times New Roman"/>
-          <w:noProof/>
-          <w:sz w:val="22"/>
-        </w:rPr>
-        <w:t>(4), 1–22. https://doi.org/10.1371/journal.pone.0124328</w:t>
+        <w:t>110</w:t>
+      </w:r>
+      <w:r>
+        <w:rPr>
+          <w:rFonts w:ascii="Times New Roman" w:hAnsi="Times New Roman" w:cs="Times New Roman"/>
+          <w:noProof/>
+          <w:sz w:val="22"/>
+        </w:rPr>
+        <w:t>(3). https://doi.org/10.1073/pnas.1214240110</w:t>
       </w:r>
     </w:p>
     <w:p>
@@ -3388,7 +4257,7 @@
           <w:noProof/>
           <w:sz w:val="22"/>
         </w:rPr>
-        <w:t xml:space="preserve">Spitschan, M., Jain, S., Brainard, D. H., &amp; Aguirre, G. K. (2014). Opponent melanopsin and S-cone signals in the human pupillary light response. </w:t>
+        <w:t xml:space="preserve">Kremers, J., Czop, D., &amp; Link, B. (2009). Rod and S-cone driven ERG signals at high retinal illuminances. </w:t>
       </w:r>
       <w:r>
         <w:rPr>
@@ -3398,7 +4267,15 @@
           <w:noProof/>
           <w:sz w:val="22"/>
         </w:rPr>
-        <w:t xml:space="preserve">Proceedings of the National Academy of Sciences </w:t>
+        <w:t>Documenta Ophthalmologica</w:t>
+      </w:r>
+      <w:r>
+        <w:rPr>
+          <w:rFonts w:ascii="Times New Roman" w:hAnsi="Times New Roman" w:cs="Times New Roman"/>
+          <w:noProof/>
+          <w:sz w:val="22"/>
+        </w:rPr>
+        <w:t xml:space="preserve">, </w:t>
       </w:r>
       <w:r>
         <w:rPr>
@@ -3408,34 +4285,15 @@
           <w:noProof/>
           <w:sz w:val="22"/>
         </w:rPr>
-        <w:lastRenderedPageBreak/>
-        <w:t>of the United States of America</w:t>
-      </w:r>
-      <w:r>
-        <w:rPr>
-          <w:rFonts w:ascii="Times New Roman" w:hAnsi="Times New Roman" w:cs="Times New Roman"/>
-          <w:noProof/>
-          <w:sz w:val="22"/>
-        </w:rPr>
-        <w:t xml:space="preserve">, </w:t>
-      </w:r>
-      <w:r>
-        <w:rPr>
-          <w:rFonts w:ascii="Times New Roman" w:hAnsi="Times New Roman" w:cs="Times New Roman"/>
-          <w:i/>
-          <w:iCs/>
-          <w:noProof/>
-          <w:sz w:val="22"/>
-        </w:rPr>
-        <w:t>111</w:t>
-      </w:r>
-      <w:r>
-        <w:rPr>
-          <w:rFonts w:ascii="Times New Roman" w:hAnsi="Times New Roman" w:cs="Times New Roman"/>
-          <w:noProof/>
-          <w:sz w:val="22"/>
-        </w:rPr>
-        <w:t>(43), 15568–15572. https://doi.org/10.1073/pnas.1400942111</w:t>
+        <w:t>118</w:t>
+      </w:r>
+      <w:r>
+        <w:rPr>
+          <w:rFonts w:ascii="Times New Roman" w:hAnsi="Times New Roman" w:cs="Times New Roman"/>
+          <w:noProof/>
+          <w:sz w:val="22"/>
+        </w:rPr>
+        <w:t>(3), 205–216. https://doi.org/10.1007/s10633-008-9159-0</w:t>
       </w:r>
     </w:p>
     <w:p>
@@ -3457,7 +4315,16 @@
           <w:noProof/>
           <w:sz w:val="22"/>
         </w:rPr>
-        <w:t xml:space="preserve">Spitschan, M., &amp; Woelders, T. (2018). The method of silent substitution for examining melanopsin contributions to pupil control. </w:t>
+        <w:t xml:space="preserve">Kuze, M., Morita, T., Fukuda, Y., Kondo, M., Tsubota, K., &amp; Ayaki, M. (2017). Electrophysiological </w:t>
+      </w:r>
+      <w:r>
+        <w:rPr>
+          <w:rFonts w:ascii="Times New Roman" w:hAnsi="Times New Roman" w:cs="Times New Roman"/>
+          <w:noProof/>
+          <w:sz w:val="22"/>
+        </w:rPr>
+        <w:lastRenderedPageBreak/>
+        <w:t xml:space="preserve">responses from intrinsically photosensitive retinal ganglion cells are diminished in glaucoma patients. </w:t>
       </w:r>
       <w:r>
         <w:rPr>
@@ -3467,7 +4334,7 @@
           <w:noProof/>
           <w:sz w:val="22"/>
         </w:rPr>
-        <w:t>Frontiers in Neurology</w:t>
+        <w:t>Journal of Optometry</w:t>
       </w:r>
       <w:r>
         <w:rPr>
@@ -3485,15 +4352,15 @@
           <w:noProof/>
           <w:sz w:val="22"/>
         </w:rPr>
-        <w:t>9</w:t>
-      </w:r>
-      <w:r>
-        <w:rPr>
-          <w:rFonts w:ascii="Times New Roman" w:hAnsi="Times New Roman" w:cs="Times New Roman"/>
-          <w:noProof/>
-          <w:sz w:val="22"/>
-        </w:rPr>
-        <w:t>(NOV). https://doi.org/10.3389/fneur.2018.00941</w:t>
+        <w:t>10</w:t>
+      </w:r>
+      <w:r>
+        <w:rPr>
+          <w:rFonts w:ascii="Times New Roman" w:hAnsi="Times New Roman" w:cs="Times New Roman"/>
+          <w:noProof/>
+          <w:sz w:val="22"/>
+        </w:rPr>
+        <w:t>(4), 226–232. https://doi.org/10.1016/j.optom.2016.07.004</w:t>
       </w:r>
     </w:p>
     <w:p>
@@ -3515,7 +4382,7 @@
           <w:noProof/>
           <w:sz w:val="22"/>
         </w:rPr>
-        <w:t xml:space="preserve">Wise, E. N., Foster, M. L., Kremers, J., &amp; Mowat, F. M. (2021). A modified silent substitution electroretinography protocol to separate photoreceptor subclass function in lightly sedated dogs. </w:t>
+        <w:t xml:space="preserve">Maguire, J., Parry, N. R. A., Kremers, J., Murray, I. J., &amp; McKeefry, D. (2017). The morphology of human rod ERGs obtained by silent substitution stimulation. </w:t>
       </w:r>
       <w:r>
         <w:rPr>
@@ -3525,7 +4392,7 @@
           <w:noProof/>
           <w:sz w:val="22"/>
         </w:rPr>
-        <w:t>Veterinary Ophthalmology</w:t>
+        <w:t>Documenta Ophthalmologica</w:t>
       </w:r>
       <w:r>
         <w:rPr>
@@ -3543,15 +4410,15 @@
           <w:noProof/>
           <w:sz w:val="22"/>
         </w:rPr>
-        <w:t>24</w:t>
-      </w:r>
-      <w:r>
-        <w:rPr>
-          <w:rFonts w:ascii="Times New Roman" w:hAnsi="Times New Roman" w:cs="Times New Roman"/>
-          <w:noProof/>
-          <w:sz w:val="22"/>
-        </w:rPr>
-        <w:t>(1), 103–107. https://doi.org/10.1111/vop.12847</w:t>
+        <w:t>134</w:t>
+      </w:r>
+      <w:r>
+        <w:rPr>
+          <w:rFonts w:ascii="Times New Roman" w:hAnsi="Times New Roman" w:cs="Times New Roman"/>
+          <w:noProof/>
+          <w:sz w:val="22"/>
+        </w:rPr>
+        <w:t>(1), 11–24. https://doi.org/10.1007/s10633-017-9571-4</w:t>
       </w:r>
     </w:p>
     <w:p>
@@ -3562,25 +4429,491 @@
         <w:adjustRightInd w:val="0"/>
         <w:ind w:left="480" w:hanging="480"/>
         <w:rPr>
-          <w:rFonts w:cstheme="minorHAnsi"/>
-          <w:sz w:val="22"/>
-          <w:szCs w:val="22"/>
-          <w:lang w:val="en-GB"/>
-        </w:rPr>
-      </w:pPr>
-      <w:r>
-        <w:rPr>
-          <w:rFonts w:cstheme="minorHAnsi"/>
-          <w:sz w:val="22"/>
-          <w:szCs w:val="22"/>
-          <w:lang w:val="en-GB"/>
-        </w:rPr>
+          <w:rFonts w:ascii="Times New Roman" w:hAnsi="Times New Roman" w:cs="Times New Roman"/>
+          <w:noProof/>
+          <w:sz w:val="22"/>
+        </w:rPr>
+      </w:pPr>
+      <w:r>
+        <w:rPr>
+          <w:rFonts w:ascii="Times New Roman" w:hAnsi="Times New Roman" w:cs="Times New Roman"/>
+          <w:noProof/>
+          <w:sz w:val="22"/>
+        </w:rPr>
+        <w:t xml:space="preserve">Martin, J. T., Pinto, J., Bulte, D., &amp; Spitschan, M. (2021). PyPlr: A versatile, integrated system of hardware and software for researching the human pupillary light reflex. </w:t>
+      </w:r>
+      <w:r>
+        <w:rPr>
+          <w:rFonts w:ascii="Times New Roman" w:hAnsi="Times New Roman" w:cs="Times New Roman"/>
+          <w:i/>
+          <w:iCs/>
+          <w:noProof/>
+          <w:sz w:val="22"/>
+        </w:rPr>
+        <w:t>Behavior Research Methods</w:t>
+      </w:r>
+      <w:r>
+        <w:rPr>
+          <w:rFonts w:ascii="Times New Roman" w:hAnsi="Times New Roman" w:cs="Times New Roman"/>
+          <w:noProof/>
+          <w:sz w:val="22"/>
+        </w:rPr>
+        <w:t xml:space="preserve">, </w:t>
+      </w:r>
+      <w:r>
+        <w:rPr>
+          <w:rFonts w:ascii="Times New Roman" w:hAnsi="Times New Roman" w:cs="Times New Roman"/>
+          <w:i/>
+          <w:iCs/>
+          <w:noProof/>
+          <w:sz w:val="22"/>
+        </w:rPr>
+        <w:t>0123456789</w:t>
+      </w:r>
+      <w:r>
+        <w:rPr>
+          <w:rFonts w:ascii="Times New Roman" w:hAnsi="Times New Roman" w:cs="Times New Roman"/>
+          <w:noProof/>
+          <w:sz w:val="22"/>
+        </w:rPr>
+        <w:t>. https://doi.org/10.3758/s13428-021-01759-3</w:t>
+      </w:r>
+    </w:p>
+    <w:p>
+      <w:pPr>
+        <w:widowControl w:val="0"/>
+        <w:autoSpaceDE w:val="0"/>
+        <w:autoSpaceDN w:val="0"/>
+        <w:adjustRightInd w:val="0"/>
+        <w:ind w:left="480" w:hanging="480"/>
+        <w:rPr>
+          <w:rFonts w:ascii="Times New Roman" w:hAnsi="Times New Roman" w:cs="Times New Roman"/>
+          <w:noProof/>
+          <w:sz w:val="22"/>
+        </w:rPr>
+      </w:pPr>
+      <w:r>
+        <w:rPr>
+          <w:rFonts w:ascii="Times New Roman" w:hAnsi="Times New Roman" w:cs="Times New Roman"/>
+          <w:noProof/>
+          <w:sz w:val="22"/>
+        </w:rPr>
+        <w:t xml:space="preserve">Provencio, I., Rodriguez, I. R., Jiang, G., Hayes, W. P., Moreira, E. F., &amp; Rollag, M. D. (2000). A novel human opsin in the inner retina. </w:t>
+      </w:r>
+      <w:r>
+        <w:rPr>
+          <w:rFonts w:ascii="Times New Roman" w:hAnsi="Times New Roman" w:cs="Times New Roman"/>
+          <w:i/>
+          <w:iCs/>
+          <w:noProof/>
+          <w:sz w:val="22"/>
+        </w:rPr>
+        <w:t>Journal of Neuroscience</w:t>
+      </w:r>
+      <w:r>
+        <w:rPr>
+          <w:rFonts w:ascii="Times New Roman" w:hAnsi="Times New Roman" w:cs="Times New Roman"/>
+          <w:noProof/>
+          <w:sz w:val="22"/>
+        </w:rPr>
+        <w:t xml:space="preserve">, </w:t>
+      </w:r>
+      <w:r>
+        <w:rPr>
+          <w:rFonts w:ascii="Times New Roman" w:hAnsi="Times New Roman" w:cs="Times New Roman"/>
+          <w:i/>
+          <w:iCs/>
+          <w:noProof/>
+          <w:sz w:val="22"/>
+        </w:rPr>
+        <w:t>20</w:t>
+      </w:r>
+      <w:r>
+        <w:rPr>
+          <w:rFonts w:ascii="Times New Roman" w:hAnsi="Times New Roman" w:cs="Times New Roman"/>
+          <w:noProof/>
+          <w:sz w:val="22"/>
+        </w:rPr>
+        <w:t>(2), 600–605. https://doi.org/10.1523/jneurosci.20-02-00600.2000</w:t>
+      </w:r>
+    </w:p>
+    <w:p>
+      <w:pPr>
+        <w:widowControl w:val="0"/>
+        <w:autoSpaceDE w:val="0"/>
+        <w:autoSpaceDN w:val="0"/>
+        <w:adjustRightInd w:val="0"/>
+        <w:ind w:left="480" w:hanging="480"/>
+        <w:rPr>
+          <w:rFonts w:ascii="Times New Roman" w:hAnsi="Times New Roman" w:cs="Times New Roman"/>
+          <w:noProof/>
+          <w:sz w:val="22"/>
+        </w:rPr>
+      </w:pPr>
+      <w:r>
+        <w:rPr>
+          <w:rFonts w:ascii="Times New Roman" w:hAnsi="Times New Roman" w:cs="Times New Roman"/>
+          <w:noProof/>
+          <w:sz w:val="22"/>
+        </w:rPr>
+        <w:t xml:space="preserve">Rushton, W. A. H. (1972). Pigments and signals in colour vision. </w:t>
+      </w:r>
+      <w:r>
+        <w:rPr>
+          <w:rFonts w:ascii="Times New Roman" w:hAnsi="Times New Roman" w:cs="Times New Roman"/>
+          <w:i/>
+          <w:iCs/>
+          <w:noProof/>
+          <w:sz w:val="22"/>
+        </w:rPr>
+        <w:t>The Journal of Physiology</w:t>
+      </w:r>
+      <w:r>
+        <w:rPr>
+          <w:rFonts w:ascii="Times New Roman" w:hAnsi="Times New Roman" w:cs="Times New Roman"/>
+          <w:noProof/>
+          <w:sz w:val="22"/>
+        </w:rPr>
+        <w:t xml:space="preserve">, </w:t>
+      </w:r>
+      <w:r>
+        <w:rPr>
+          <w:rFonts w:ascii="Times New Roman" w:hAnsi="Times New Roman" w:cs="Times New Roman"/>
+          <w:i/>
+          <w:iCs/>
+          <w:noProof/>
+          <w:sz w:val="22"/>
+        </w:rPr>
+        <w:t>220</w:t>
+      </w:r>
+      <w:r>
+        <w:rPr>
+          <w:rFonts w:ascii="Times New Roman" w:hAnsi="Times New Roman" w:cs="Times New Roman"/>
+          <w:noProof/>
+          <w:sz w:val="22"/>
+        </w:rPr>
+        <w:t>(3), 1–31. https://doi.org/10.1113/jphysiol.1972.sp009719</w:t>
+      </w:r>
+    </w:p>
+    <w:p>
+      <w:pPr>
+        <w:widowControl w:val="0"/>
+        <w:autoSpaceDE w:val="0"/>
+        <w:autoSpaceDN w:val="0"/>
+        <w:adjustRightInd w:val="0"/>
+        <w:ind w:left="480" w:hanging="480"/>
+        <w:rPr>
+          <w:rFonts w:ascii="Times New Roman" w:hAnsi="Times New Roman" w:cs="Times New Roman"/>
+          <w:noProof/>
+          <w:sz w:val="22"/>
+        </w:rPr>
+      </w:pPr>
+      <w:r>
+        <w:rPr>
+          <w:rFonts w:ascii="Times New Roman" w:hAnsi="Times New Roman" w:cs="Times New Roman"/>
+          <w:noProof/>
+          <w:sz w:val="22"/>
+        </w:rPr>
+        <w:t xml:space="preserve">Shapiro, A. G. (2002). Cone-specific mediation of rod sensitivity in trichromatic observers. </w:t>
+      </w:r>
+      <w:r>
+        <w:rPr>
+          <w:rFonts w:ascii="Times New Roman" w:hAnsi="Times New Roman" w:cs="Times New Roman"/>
+          <w:i/>
+          <w:iCs/>
+          <w:noProof/>
+          <w:sz w:val="22"/>
+        </w:rPr>
+        <w:t>Investigative Ophthalmology and Visual Science</w:t>
+      </w:r>
+      <w:r>
+        <w:rPr>
+          <w:rFonts w:ascii="Times New Roman" w:hAnsi="Times New Roman" w:cs="Times New Roman"/>
+          <w:noProof/>
+          <w:sz w:val="22"/>
+        </w:rPr>
+        <w:t xml:space="preserve">, </w:t>
+      </w:r>
+      <w:r>
+        <w:rPr>
+          <w:rFonts w:ascii="Times New Roman" w:hAnsi="Times New Roman" w:cs="Times New Roman"/>
+          <w:i/>
+          <w:iCs/>
+          <w:noProof/>
+          <w:sz w:val="22"/>
+        </w:rPr>
+        <w:t>43</w:t>
+      </w:r>
+      <w:r>
+        <w:rPr>
+          <w:rFonts w:ascii="Times New Roman" w:hAnsi="Times New Roman" w:cs="Times New Roman"/>
+          <w:noProof/>
+          <w:sz w:val="22"/>
+        </w:rPr>
+        <w:t>(3), 898–905.</w:t>
+      </w:r>
+    </w:p>
+    <w:p>
+      <w:pPr>
+        <w:widowControl w:val="0"/>
+        <w:autoSpaceDE w:val="0"/>
+        <w:autoSpaceDN w:val="0"/>
+        <w:adjustRightInd w:val="0"/>
+        <w:ind w:left="480" w:hanging="480"/>
+        <w:rPr>
+          <w:rFonts w:ascii="Times New Roman" w:hAnsi="Times New Roman" w:cs="Times New Roman"/>
+          <w:noProof/>
+          <w:sz w:val="22"/>
+        </w:rPr>
+      </w:pPr>
+      <w:r>
+        <w:rPr>
+          <w:rFonts w:ascii="Times New Roman" w:hAnsi="Times New Roman" w:cs="Times New Roman"/>
+          <w:noProof/>
+          <w:sz w:val="22"/>
+        </w:rPr>
+        <w:t xml:space="preserve">Spitschan, M., Aguirre, G. K., &amp; Brainard, D. H. (2015). Selective stimulation of penumbral cones reveals perception in the shadow of retinal blood vessels. </w:t>
+      </w:r>
+      <w:r>
+        <w:rPr>
+          <w:rFonts w:ascii="Times New Roman" w:hAnsi="Times New Roman" w:cs="Times New Roman"/>
+          <w:i/>
+          <w:iCs/>
+          <w:noProof/>
+          <w:sz w:val="22"/>
+        </w:rPr>
+        <w:t>PLoS ONE</w:t>
+      </w:r>
+      <w:r>
+        <w:rPr>
+          <w:rFonts w:ascii="Times New Roman" w:hAnsi="Times New Roman" w:cs="Times New Roman"/>
+          <w:noProof/>
+          <w:sz w:val="22"/>
+        </w:rPr>
+        <w:t xml:space="preserve">, </w:t>
+      </w:r>
+      <w:r>
+        <w:rPr>
+          <w:rFonts w:ascii="Times New Roman" w:hAnsi="Times New Roman" w:cs="Times New Roman"/>
+          <w:i/>
+          <w:iCs/>
+          <w:noProof/>
+          <w:sz w:val="22"/>
+        </w:rPr>
+        <w:t>10</w:t>
+      </w:r>
+      <w:r>
+        <w:rPr>
+          <w:rFonts w:ascii="Times New Roman" w:hAnsi="Times New Roman" w:cs="Times New Roman"/>
+          <w:noProof/>
+          <w:sz w:val="22"/>
+        </w:rPr>
+        <w:t>(4), 1–22. https://doi.org/10.1371/journal.pone.0124328</w:t>
+      </w:r>
+    </w:p>
+    <w:p>
+      <w:pPr>
+        <w:widowControl w:val="0"/>
+        <w:autoSpaceDE w:val="0"/>
+        <w:autoSpaceDN w:val="0"/>
+        <w:adjustRightInd w:val="0"/>
+        <w:ind w:left="480" w:hanging="480"/>
+        <w:rPr>
+          <w:rFonts w:ascii="Times New Roman" w:hAnsi="Times New Roman" w:cs="Times New Roman"/>
+          <w:noProof/>
+          <w:sz w:val="22"/>
+        </w:rPr>
+      </w:pPr>
+      <w:r>
+        <w:rPr>
+          <w:rFonts w:ascii="Times New Roman" w:hAnsi="Times New Roman" w:cs="Times New Roman"/>
+          <w:noProof/>
+          <w:sz w:val="22"/>
+        </w:rPr>
+        <w:t xml:space="preserve">Spitschan, M., Jain, S., Brainard, D. H., &amp; Aguirre, G. K. (2014). Opponent melanopsin and S-cone signals in the human pupillary light response. </w:t>
+      </w:r>
+      <w:r>
+        <w:rPr>
+          <w:rFonts w:ascii="Times New Roman" w:hAnsi="Times New Roman" w:cs="Times New Roman"/>
+          <w:i/>
+          <w:iCs/>
+          <w:noProof/>
+          <w:sz w:val="22"/>
+        </w:rPr>
+        <w:t>Proceedings of the National Academy of Sciences of the United States of America</w:t>
+      </w:r>
+      <w:r>
+        <w:rPr>
+          <w:rFonts w:ascii="Times New Roman" w:hAnsi="Times New Roman" w:cs="Times New Roman"/>
+          <w:noProof/>
+          <w:sz w:val="22"/>
+        </w:rPr>
+        <w:t xml:space="preserve">, </w:t>
+      </w:r>
+      <w:r>
+        <w:rPr>
+          <w:rFonts w:ascii="Times New Roman" w:hAnsi="Times New Roman" w:cs="Times New Roman"/>
+          <w:i/>
+          <w:iCs/>
+          <w:noProof/>
+          <w:sz w:val="22"/>
+        </w:rPr>
+        <w:t>111</w:t>
+      </w:r>
+      <w:r>
+        <w:rPr>
+          <w:rFonts w:ascii="Times New Roman" w:hAnsi="Times New Roman" w:cs="Times New Roman"/>
+          <w:noProof/>
+          <w:sz w:val="22"/>
+        </w:rPr>
+        <w:t>(43), 15568–15572. https://doi.org/10.1073/pnas.1400942111</w:t>
+      </w:r>
+    </w:p>
+    <w:p>
+      <w:pPr>
+        <w:widowControl w:val="0"/>
+        <w:autoSpaceDE w:val="0"/>
+        <w:autoSpaceDN w:val="0"/>
+        <w:adjustRightInd w:val="0"/>
+        <w:ind w:left="480" w:hanging="480"/>
+        <w:rPr>
+          <w:rFonts w:ascii="Times New Roman" w:hAnsi="Times New Roman" w:cs="Times New Roman"/>
+          <w:noProof/>
+          <w:sz w:val="22"/>
+        </w:rPr>
+      </w:pPr>
+      <w:r>
+        <w:rPr>
+          <w:rFonts w:ascii="Times New Roman" w:hAnsi="Times New Roman" w:cs="Times New Roman"/>
+          <w:noProof/>
+          <w:sz w:val="22"/>
+        </w:rPr>
+        <w:t xml:space="preserve">Spitschan, M., &amp; Woelders, T. (2018). The method of silent substitution for examining melanopsin contributions to pupil control. </w:t>
+      </w:r>
+      <w:r>
+        <w:rPr>
+          <w:rFonts w:ascii="Times New Roman" w:hAnsi="Times New Roman" w:cs="Times New Roman"/>
+          <w:i/>
+          <w:iCs/>
+          <w:noProof/>
+          <w:sz w:val="22"/>
+        </w:rPr>
+        <w:t>Frontiers in Neurology</w:t>
+      </w:r>
+      <w:r>
+        <w:rPr>
+          <w:rFonts w:ascii="Times New Roman" w:hAnsi="Times New Roman" w:cs="Times New Roman"/>
+          <w:noProof/>
+          <w:sz w:val="22"/>
+        </w:rPr>
+        <w:t xml:space="preserve">, </w:t>
+      </w:r>
+      <w:r>
+        <w:rPr>
+          <w:rFonts w:ascii="Times New Roman" w:hAnsi="Times New Roman" w:cs="Times New Roman"/>
+          <w:i/>
+          <w:iCs/>
+          <w:noProof/>
+          <w:sz w:val="22"/>
+        </w:rPr>
+        <w:t>9</w:t>
+      </w:r>
+      <w:r>
+        <w:rPr>
+          <w:rFonts w:ascii="Times New Roman" w:hAnsi="Times New Roman" w:cs="Times New Roman"/>
+          <w:noProof/>
+          <w:sz w:val="22"/>
+        </w:rPr>
+        <w:t>(NOV). https://doi.org/10.3389/fneur.2018.00941</w:t>
+      </w:r>
+    </w:p>
+    <w:p>
+      <w:pPr>
+        <w:widowControl w:val="0"/>
+        <w:autoSpaceDE w:val="0"/>
+        <w:autoSpaceDN w:val="0"/>
+        <w:adjustRightInd w:val="0"/>
+        <w:ind w:left="480" w:hanging="480"/>
+        <w:rPr>
+          <w:rFonts w:ascii="Times New Roman" w:hAnsi="Times New Roman" w:cs="Times New Roman"/>
+          <w:noProof/>
+          <w:sz w:val="22"/>
+        </w:rPr>
+      </w:pPr>
+      <w:r>
+        <w:rPr>
+          <w:rFonts w:ascii="Times New Roman" w:hAnsi="Times New Roman" w:cs="Times New Roman"/>
+          <w:noProof/>
+          <w:sz w:val="22"/>
+        </w:rPr>
+        <w:t xml:space="preserve">Wise, E. N., Foster, M. L., Kremers, J., &amp; Mowat, F. M. (2021). A modified silent substitution electroretinography protocol to separate photoreceptor subclass function in lightly sedated dogs. </w:t>
+      </w:r>
+      <w:r>
+        <w:rPr>
+          <w:rFonts w:ascii="Times New Roman" w:hAnsi="Times New Roman" w:cs="Times New Roman"/>
+          <w:i/>
+          <w:iCs/>
+          <w:noProof/>
+          <w:sz w:val="22"/>
+        </w:rPr>
+        <w:t>Veterinary Ophthalmology</w:t>
+      </w:r>
+      <w:r>
+        <w:rPr>
+          <w:rFonts w:ascii="Times New Roman" w:hAnsi="Times New Roman" w:cs="Times New Roman"/>
+          <w:noProof/>
+          <w:sz w:val="22"/>
+        </w:rPr>
+        <w:t xml:space="preserve">, </w:t>
+      </w:r>
+      <w:r>
+        <w:rPr>
+          <w:rFonts w:ascii="Times New Roman" w:hAnsi="Times New Roman" w:cs="Times New Roman"/>
+          <w:i/>
+          <w:iCs/>
+          <w:noProof/>
+          <w:sz w:val="22"/>
+        </w:rPr>
+        <w:t>24</w:t>
+      </w:r>
+      <w:r>
+        <w:rPr>
+          <w:rFonts w:ascii="Times New Roman" w:hAnsi="Times New Roman" w:cs="Times New Roman"/>
+          <w:noProof/>
+          <w:sz w:val="22"/>
+        </w:rPr>
+        <w:t>(1), 103–107. https://doi.org/10.1111/vop.12847</w:t>
+      </w:r>
+    </w:p>
+    <w:p>
+      <w:pPr>
+        <w:widowControl w:val="0"/>
+        <w:autoSpaceDE w:val="0"/>
+        <w:autoSpaceDN w:val="0"/>
+        <w:adjustRightInd w:val="0"/>
+        <w:ind w:left="480" w:hanging="480"/>
+        <w:rPr>
+          <w:rFonts w:cstheme="minorHAnsi"/>
+          <w:sz w:val="22"/>
+          <w:szCs w:val="22"/>
+          <w:lang w:val="en-GB"/>
+        </w:rPr>
+      </w:pPr>
+      <w:r>
+        <w:rPr>
+          <w:rFonts w:cstheme="minorHAnsi"/>
+          <w:sz w:val="22"/>
+          <w:szCs w:val="22"/>
+          <w:lang w:val="en-GB"/>
+        </w:rPr>
+        <w:lastRenderedPageBreak/>
         <w:fldChar w:fldCharType="end"/>
       </w:r>
     </w:p>
     <w:sectPr>
-      <w:headerReference w:type="default" r:id="rId11"/>
-      <w:headerReference w:type="first" r:id="rId12"/>
+      <w:headerReference w:type="even" r:id="rId11"/>
+      <w:headerReference w:type="default" r:id="rId12"/>
+      <w:headerReference w:type="first" r:id="rId13"/>
       <w:footnotePr>
         <w:pos w:val="beneathText"/>
       </w:footnotePr>
@@ -3661,9 +4994,116 @@
 
 <file path=word/header1.xml><?xml version="1.0" encoding="utf-8"?>
 <w:hdr xmlns:wpc="http://schemas.microsoft.com/office/word/2010/wordprocessingCanvas" xmlns:cx="http://schemas.microsoft.com/office/drawing/2014/chartex" xmlns:cx1="http://schemas.microsoft.com/office/drawing/2015/9/8/chartex" xmlns:cx2="http://schemas.microsoft.com/office/drawing/2015/10/21/chartex" xmlns:cx3="http://schemas.microsoft.com/office/drawing/2016/5/9/chartex" xmlns:cx4="http://schemas.microsoft.com/office/drawing/2016/5/10/chartex" xmlns:cx5="http://schemas.microsoft.com/office/drawing/2016/5/11/chartex" xmlns:cx6="http://schemas.microsoft.com/office/drawing/2016/5/12/chartex" xmlns:cx7="http://schemas.microsoft.com/office/drawing/2016/5/13/chartex" xmlns:cx8="http://schemas.microsoft.com/office/drawing/2016/5/14/chartex" xmlns:mc="http://schemas.openxmlformats.org/markup-compatibility/2006" xmlns:aink="http://schemas.microsoft.com/office/drawing/2016/ink" xmlns:am3d="http://schemas.microsoft.com/office/drawing/2017/model3d" xmlns:o="urn:schemas-microsoft-com:office:office" xmlns:oel="http://schemas.microsoft.com/office/2019/extlst" xmlns:r="http://schemas.openxmlformats.org/officeDocument/2006/relationships" xmlns:m="http://schemas.openxmlformats.org/officeDocument/2006/math" xmlns:v="urn:schemas-microsoft-com:vml" xmlns:wp14="http://schemas.microsoft.com/office/word/2010/wordprocessingDrawing" xmlns:wp="http://schemas.openxmlformats.org/drawingml/2006/wordprocessingDrawing" xmlns:w10="urn:schemas-microsoft-com:office:word" xmlns:w="http://schemas.openxmlformats.org/wordprocessingml/2006/main" xmlns:w14="http://schemas.microsoft.com/office/word/2010/wordml" xmlns:w15="http://schemas.microsoft.com/office/word/2012/wordml" xmlns:w16cex="http://schemas.microsoft.com/office/word/2018/wordml/cex" xmlns:w16cid="http://schemas.microsoft.com/office/word/2016/wordml/cid" xmlns:w16="http://schemas.microsoft.com/office/word/2018/wordml" xmlns:w16sdtdh="http://schemas.microsoft.com/office/word/2020/wordml/sdtdatahash" xmlns:w16se="http://schemas.microsoft.com/office/word/2015/wordml/symex" xmlns:wpg="http://schemas.microsoft.com/office/word/2010/wordprocessingGroup" xmlns:wpi="http://schemas.microsoft.com/office/word/2010/wordprocessingInk" xmlns:wne="http://schemas.microsoft.com/office/word/2006/wordml" xmlns:wps="http://schemas.microsoft.com/office/word/2010/wordprocessingShape" mc:Ignorable="w14 w15 w16se w16cid w16 w16cex w16sdtdh wp14">
+  <w:sdt>
+    <w:sdtPr>
+      <w:rPr>
+        <w:rStyle w:val="PageNumber"/>
+      </w:rPr>
+      <w:id w:val="-929196866"/>
+      <w:docPartObj>
+        <w:docPartGallery w:val="Page Numbers (Top of Page)"/>
+        <w:docPartUnique/>
+      </w:docPartObj>
+    </w:sdtPr>
+    <w:sdtContent>
+      <w:p>
+        <w:pPr>
+          <w:pStyle w:val="Header"/>
+          <w:framePr w:wrap="none" w:vAnchor="text" w:hAnchor="margin" w:xAlign="right" w:y="1"/>
+          <w:rPr>
+            <w:rStyle w:val="PageNumber"/>
+          </w:rPr>
+        </w:pPr>
+        <w:r>
+          <w:rPr>
+            <w:rStyle w:val="PageNumber"/>
+          </w:rPr>
+          <w:fldChar w:fldCharType="begin"/>
+        </w:r>
+        <w:r>
+          <w:rPr>
+            <w:rStyle w:val="PageNumber"/>
+          </w:rPr>
+          <w:instrText xml:space="preserve"> PAGE </w:instrText>
+        </w:r>
+        <w:r>
+          <w:rPr>
+            <w:rStyle w:val="PageNumber"/>
+          </w:rPr>
+          <w:fldChar w:fldCharType="end"/>
+        </w:r>
+      </w:p>
+    </w:sdtContent>
+  </w:sdt>
   <w:p>
     <w:pPr>
       <w:pStyle w:val="Header"/>
+      <w:ind w:right="360"/>
+    </w:pPr>
+  </w:p>
+</w:hdr>
+</file>
+
+<file path=word/header2.xml><?xml version="1.0" encoding="utf-8"?>
+<w:hdr xmlns:wpc="http://schemas.microsoft.com/office/word/2010/wordprocessingCanvas" xmlns:cx="http://schemas.microsoft.com/office/drawing/2014/chartex" xmlns:cx1="http://schemas.microsoft.com/office/drawing/2015/9/8/chartex" xmlns:cx2="http://schemas.microsoft.com/office/drawing/2015/10/21/chartex" xmlns:cx3="http://schemas.microsoft.com/office/drawing/2016/5/9/chartex" xmlns:cx4="http://schemas.microsoft.com/office/drawing/2016/5/10/chartex" xmlns:cx5="http://schemas.microsoft.com/office/drawing/2016/5/11/chartex" xmlns:cx6="http://schemas.microsoft.com/office/drawing/2016/5/12/chartex" xmlns:cx7="http://schemas.microsoft.com/office/drawing/2016/5/13/chartex" xmlns:cx8="http://schemas.microsoft.com/office/drawing/2016/5/14/chartex" xmlns:mc="http://schemas.openxmlformats.org/markup-compatibility/2006" xmlns:aink="http://schemas.microsoft.com/office/drawing/2016/ink" xmlns:am3d="http://schemas.microsoft.com/office/drawing/2017/model3d" xmlns:o="urn:schemas-microsoft-com:office:office" xmlns:oel="http://schemas.microsoft.com/office/2019/extlst" xmlns:r="http://schemas.openxmlformats.org/officeDocument/2006/relationships" xmlns:m="http://schemas.openxmlformats.org/officeDocument/2006/math" xmlns:v="urn:schemas-microsoft-com:vml" xmlns:wp14="http://schemas.microsoft.com/office/word/2010/wordprocessingDrawing" xmlns:wp="http://schemas.openxmlformats.org/drawingml/2006/wordprocessingDrawing" xmlns:w10="urn:schemas-microsoft-com:office:word" xmlns:w="http://schemas.openxmlformats.org/wordprocessingml/2006/main" xmlns:w14="http://schemas.microsoft.com/office/word/2010/wordml" xmlns:w15="http://schemas.microsoft.com/office/word/2012/wordml" xmlns:w16cex="http://schemas.microsoft.com/office/word/2018/wordml/cex" xmlns:w16cid="http://schemas.microsoft.com/office/word/2016/wordml/cid" xmlns:w16="http://schemas.microsoft.com/office/word/2018/wordml" xmlns:w16sdtdh="http://schemas.microsoft.com/office/word/2020/wordml/sdtdatahash" xmlns:w16se="http://schemas.microsoft.com/office/word/2015/wordml/symex" xmlns:wpg="http://schemas.microsoft.com/office/word/2010/wordprocessingGroup" xmlns:wpi="http://schemas.microsoft.com/office/word/2010/wordprocessingInk" xmlns:wne="http://schemas.microsoft.com/office/word/2006/wordml" xmlns:wps="http://schemas.microsoft.com/office/word/2010/wordprocessingShape" mc:Ignorable="w14 w15 w16se w16cid w16 w16cex w16sdtdh wp14">
+  <w:sdt>
+    <w:sdtPr>
+      <w:rPr>
+        <w:rStyle w:val="PageNumber"/>
+      </w:rPr>
+      <w:id w:val="-600634048"/>
+      <w:docPartObj>
+        <w:docPartGallery w:val="Page Numbers (Top of Page)"/>
+        <w:docPartUnique/>
+      </w:docPartObj>
+    </w:sdtPr>
+    <w:sdtContent>
+      <w:p>
+        <w:pPr>
+          <w:pStyle w:val="Header"/>
+          <w:framePr w:wrap="none" w:vAnchor="text" w:hAnchor="margin" w:xAlign="right" w:y="1"/>
+          <w:rPr>
+            <w:rStyle w:val="PageNumber"/>
+          </w:rPr>
+        </w:pPr>
+        <w:r>
+          <w:rPr>
+            <w:rStyle w:val="PageNumber"/>
+          </w:rPr>
+          <w:fldChar w:fldCharType="begin"/>
+        </w:r>
+        <w:r>
+          <w:rPr>
+            <w:rStyle w:val="PageNumber"/>
+          </w:rPr>
+          <w:instrText xml:space="preserve"> PAGE </w:instrText>
+        </w:r>
+        <w:r>
+          <w:rPr>
+            <w:rStyle w:val="PageNumber"/>
+          </w:rPr>
+          <w:fldChar w:fldCharType="separate"/>
+        </w:r>
+        <w:r>
+          <w:rPr>
+            <w:rStyle w:val="PageNumber"/>
+            <w:noProof/>
+          </w:rPr>
+          <w:t>3</w:t>
+        </w:r>
+        <w:r>
+          <w:rPr>
+            <w:rStyle w:val="PageNumber"/>
+          </w:rPr>
+          <w:fldChar w:fldCharType="end"/>
+        </w:r>
+      </w:p>
+    </w:sdtContent>
+  </w:sdt>
+  <w:p>
+    <w:pPr>
+      <w:pStyle w:val="Header"/>
+      <w:ind w:right="360"/>
       <w:rPr>
         <w:noProof/>
         <w:lang w:val="en-GB"/>
@@ -3696,51 +5136,11 @@
         </w:r>
       </w:sdtContent>
     </w:sdt>
-    <w:r>
-      <w:rPr>
-        <w:rStyle w:val="Strong"/>
-        <w:noProof/>
-        <w:lang w:val="en-GB" w:bidi="en-GB"/>
-      </w:rPr>
-      <w:fldChar w:fldCharType="begin"/>
-    </w:r>
-    <w:r>
-      <w:rPr>
-        <w:rStyle w:val="Strong"/>
-        <w:noProof/>
-        <w:lang w:val="en-GB" w:bidi="en-GB"/>
-      </w:rPr>
-      <w:instrText xml:space="preserve"> PAGE   \* MERGEFORMAT </w:instrText>
-    </w:r>
-    <w:r>
-      <w:rPr>
-        <w:rStyle w:val="Strong"/>
-        <w:noProof/>
-        <w:lang w:val="en-GB" w:bidi="en-GB"/>
-      </w:rPr>
-      <w:fldChar w:fldCharType="separate"/>
-    </w:r>
-    <w:r>
-      <w:rPr>
-        <w:rStyle w:val="Strong"/>
-        <w:noProof/>
-        <w:lang w:val="en-GB" w:bidi="en-GB"/>
-      </w:rPr>
-      <w:t>8</w:t>
-    </w:r>
-    <w:r>
-      <w:rPr>
-        <w:rStyle w:val="Strong"/>
-        <w:noProof/>
-        <w:lang w:val="en-GB" w:bidi="en-GB"/>
-      </w:rPr>
-      <w:fldChar w:fldCharType="end"/>
-    </w:r>
   </w:p>
 </w:hdr>
 </file>
 
-<file path=word/header2.xml><?xml version="1.0" encoding="utf-8"?>
+<file path=word/header3.xml><?xml version="1.0" encoding="utf-8"?>
 <w:hdr xmlns:wpc="http://schemas.microsoft.com/office/word/2010/wordprocessingCanvas" xmlns:cx="http://schemas.microsoft.com/office/drawing/2014/chartex" xmlns:cx1="http://schemas.microsoft.com/office/drawing/2015/9/8/chartex" xmlns:cx2="http://schemas.microsoft.com/office/drawing/2015/10/21/chartex" xmlns:cx3="http://schemas.microsoft.com/office/drawing/2016/5/9/chartex" xmlns:cx4="http://schemas.microsoft.com/office/drawing/2016/5/10/chartex" xmlns:cx5="http://schemas.microsoft.com/office/drawing/2016/5/11/chartex" xmlns:cx6="http://schemas.microsoft.com/office/drawing/2016/5/12/chartex" xmlns:cx7="http://schemas.microsoft.com/office/drawing/2016/5/13/chartex" xmlns:cx8="http://schemas.microsoft.com/office/drawing/2016/5/14/chartex" xmlns:mc="http://schemas.openxmlformats.org/markup-compatibility/2006" xmlns:aink="http://schemas.microsoft.com/office/drawing/2016/ink" xmlns:am3d="http://schemas.microsoft.com/office/drawing/2017/model3d" xmlns:o="urn:schemas-microsoft-com:office:office" xmlns:oel="http://schemas.microsoft.com/office/2019/extlst" xmlns:r="http://schemas.openxmlformats.org/officeDocument/2006/relationships" xmlns:m="http://schemas.openxmlformats.org/officeDocument/2006/math" xmlns:v="urn:schemas-microsoft-com:vml" xmlns:wp14="http://schemas.microsoft.com/office/word/2010/wordprocessingDrawing" xmlns:wp="http://schemas.openxmlformats.org/drawingml/2006/wordprocessingDrawing" xmlns:w10="urn:schemas-microsoft-com:office:word" xmlns:w="http://schemas.openxmlformats.org/wordprocessingml/2006/main" xmlns:w14="http://schemas.microsoft.com/office/word/2010/wordml" xmlns:w15="http://schemas.microsoft.com/office/word/2012/wordml" xmlns:w16cex="http://schemas.microsoft.com/office/word/2018/wordml/cex" xmlns:w16cid="http://schemas.microsoft.com/office/word/2016/wordml/cid" xmlns:w16="http://schemas.microsoft.com/office/word/2018/wordml" xmlns:w16sdtdh="http://schemas.microsoft.com/office/word/2020/wordml/sdtdatahash" xmlns:w16se="http://schemas.microsoft.com/office/word/2015/wordml/symex" xmlns:wpg="http://schemas.microsoft.com/office/word/2010/wordprocessingGroup" xmlns:wpi="http://schemas.microsoft.com/office/word/2010/wordprocessingInk" xmlns:wne="http://schemas.microsoft.com/office/word/2006/wordml" xmlns:wps="http://schemas.microsoft.com/office/word/2010/wordprocessingShape" mc:Ignorable="w14 w15 w16se w16cid w16 w16cex w16sdtdh wp14">
   <w:p>
     <w:pPr>
@@ -6436,6 +7836,7 @@
   <w:style w:type="character" w:default="1" w:styleId="DefaultParagraphFont">
     <w:name w:val="Default Paragraph Font"/>
     <w:uiPriority w:val="1"/>
+    <w:semiHidden/>
     <w:unhideWhenUsed/>
   </w:style>
   <w:style w:type="table" w:default="1" w:styleId="TableNormal">
@@ -8448,6 +9849,19 @@
     <w:name w:val="postal-code"/>
     <w:basedOn w:val="DefaultParagraphFont"/>
     <w:rsid w:val="00E25C4E"/>
+  </w:style>
+  <w:style w:type="character" w:customStyle="1" w:styleId="doc">
+    <w:name w:val="doc"/>
+    <w:basedOn w:val="DefaultParagraphFont"/>
+    <w:rsid w:val="008570C8"/>
+  </w:style>
+  <w:style w:type="character" w:styleId="PageNumber">
+    <w:name w:val="page number"/>
+    <w:basedOn w:val="DefaultParagraphFont"/>
+    <w:uiPriority w:val="99"/>
+    <w:semiHidden/>
+    <w:unhideWhenUsed/>
+    <w:rsid w:val="002501BB"/>
   </w:style>
 </w:styles>
 </file>
@@ -8683,6 +10097,7 @@
     <w:rsid w:val="001635CA"/>
     <w:rsid w:val="0019703E"/>
     <w:rsid w:val="001A44D7"/>
+    <w:rsid w:val="001D7BC6"/>
     <w:rsid w:val="00213007"/>
     <w:rsid w:val="00241876"/>
     <w:rsid w:val="00255254"/>
@@ -8736,6 +10151,8 @@
     <w:rsid w:val="00AB0E6F"/>
     <w:rsid w:val="00AF2414"/>
     <w:rsid w:val="00AF3BB5"/>
+    <w:rsid w:val="00B56AEC"/>
+    <w:rsid w:val="00BA32D9"/>
     <w:rsid w:val="00BA6B05"/>
     <w:rsid w:val="00BD28F1"/>
     <w:rsid w:val="00BE5090"/>
@@ -8745,15 +10162,18 @@
     <w:rsid w:val="00C70FC6"/>
     <w:rsid w:val="00C82FC1"/>
     <w:rsid w:val="00CA30D8"/>
+    <w:rsid w:val="00CA4213"/>
     <w:rsid w:val="00CD46EE"/>
     <w:rsid w:val="00D12AC4"/>
     <w:rsid w:val="00D51275"/>
     <w:rsid w:val="00D72FCC"/>
+    <w:rsid w:val="00D86058"/>
     <w:rsid w:val="00D97B36"/>
+    <w:rsid w:val="00DC1C53"/>
     <w:rsid w:val="00E02874"/>
     <w:rsid w:val="00E10C37"/>
+    <w:rsid w:val="00E24D5D"/>
     <w:rsid w:val="00E259E2"/>
-    <w:rsid w:val="00E31989"/>
     <w:rsid w:val="00E676B8"/>
     <w:rsid w:val="00E8217D"/>
     <w:rsid w:val="00F1092A"/>
@@ -9227,7 +10647,7 @@
     <w:basedOn w:val="DefaultParagraphFont"/>
     <w:uiPriority w:val="99"/>
     <w:semiHidden/>
-    <w:rsid w:val="007E3265"/>
+    <w:rsid w:val="00BA32D9"/>
     <w:rPr>
       <w:color w:val="404040" w:themeColor="text1" w:themeTint="BF"/>
     </w:rPr>

</xml_diff>